<commit_message>
Update notes on CPM and also practice
</commit_message>
<xml_diff>
--- a/01 Introduction to CMake.docx
+++ b/01 Introduction to CMake.docx
@@ -64,7 +64,7 @@
           <w:r>
             <w:fldChar w:fldCharType="separate"/>
           </w:r>
-          <w:hyperlink w:anchor="_Toc188612320" w:history="1">
+          <w:hyperlink w:anchor="_Toc188643111" w:history="1">
             <w:r>
               <w:rPr>
                 <w:rStyle w:val="Hyperlink"/>
@@ -109,7 +109,7 @@
                 <w:noProof/>
                 <w:webHidden/>
               </w:rPr>
-              <w:instrText xml:space="preserve"> PAGEREF _Toc188612320 \h </w:instrText>
+              <w:instrText xml:space="preserve"> PAGEREF _Toc188643111 \h </w:instrText>
             </w:r>
             <w:r>
               <w:rPr>
@@ -155,7 +155,7 @@
               <w14:ligatures w14:val="standardContextual"/>
             </w:rPr>
           </w:pPr>
-          <w:hyperlink w:anchor="_Toc188612321" w:history="1">
+          <w:hyperlink w:anchor="_Toc188643112" w:history="1">
             <w:r>
               <w:rPr>
                 <w:rStyle w:val="Hyperlink"/>
@@ -182,7 +182,7 @@
                 <w:noProof/>
                 <w:webHidden/>
               </w:rPr>
-              <w:instrText xml:space="preserve"> PAGEREF _Toc188612321 \h </w:instrText>
+              <w:instrText xml:space="preserve"> PAGEREF _Toc188643112 \h </w:instrText>
             </w:r>
             <w:r>
               <w:rPr>
@@ -229,7 +229,7 @@
               <w14:ligatures w14:val="standardContextual"/>
             </w:rPr>
           </w:pPr>
-          <w:hyperlink w:anchor="_Toc188612322" w:history="1">
+          <w:hyperlink w:anchor="_Toc188643113" w:history="1">
             <w:r>
               <w:rPr>
                 <w:rStyle w:val="Hyperlink"/>
@@ -274,7 +274,7 @@
                 <w:noProof/>
                 <w:webHidden/>
               </w:rPr>
-              <w:instrText xml:space="preserve"> PAGEREF _Toc188612322 \h </w:instrText>
+              <w:instrText xml:space="preserve"> PAGEREF _Toc188643113 \h </w:instrText>
             </w:r>
             <w:r>
               <w:rPr>
@@ -320,7 +320,7 @@
               <w14:ligatures w14:val="standardContextual"/>
             </w:rPr>
           </w:pPr>
-          <w:hyperlink w:anchor="_Toc188612323" w:history="1">
+          <w:hyperlink w:anchor="_Toc188643114" w:history="1">
             <w:r>
               <w:rPr>
                 <w:rStyle w:val="Hyperlink"/>
@@ -347,7 +347,7 @@
                 <w:noProof/>
                 <w:webHidden/>
               </w:rPr>
-              <w:instrText xml:space="preserve"> PAGEREF _Toc188612323 \h </w:instrText>
+              <w:instrText xml:space="preserve"> PAGEREF _Toc188643114 \h </w:instrText>
             </w:r>
             <w:r>
               <w:rPr>
@@ -393,7 +393,7 @@
               <w14:ligatures w14:val="standardContextual"/>
             </w:rPr>
           </w:pPr>
-          <w:hyperlink w:anchor="_Toc188612324" w:history="1">
+          <w:hyperlink w:anchor="_Toc188643115" w:history="1">
             <w:r>
               <w:rPr>
                 <w:rStyle w:val="Hyperlink"/>
@@ -420,7 +420,7 @@
                 <w:noProof/>
                 <w:webHidden/>
               </w:rPr>
-              <w:instrText xml:space="preserve"> PAGEREF _Toc188612324 \h </w:instrText>
+              <w:instrText xml:space="preserve"> PAGEREF _Toc188643115 \h </w:instrText>
             </w:r>
             <w:r>
               <w:rPr>
@@ -466,7 +466,7 @@
               <w14:ligatures w14:val="standardContextual"/>
             </w:rPr>
           </w:pPr>
-          <w:hyperlink w:anchor="_Toc188612325" w:history="1">
+          <w:hyperlink w:anchor="_Toc188643116" w:history="1">
             <w:r>
               <w:rPr>
                 <w:rStyle w:val="Hyperlink"/>
@@ -493,7 +493,7 @@
                 <w:noProof/>
                 <w:webHidden/>
               </w:rPr>
-              <w:instrText xml:space="preserve"> PAGEREF _Toc188612325 \h </w:instrText>
+              <w:instrText xml:space="preserve"> PAGEREF _Toc188643116 \h </w:instrText>
             </w:r>
             <w:r>
               <w:rPr>
@@ -539,7 +539,7 @@
               <w14:ligatures w14:val="standardContextual"/>
             </w:rPr>
           </w:pPr>
-          <w:hyperlink w:anchor="_Toc188612326" w:history="1">
+          <w:hyperlink w:anchor="_Toc188643117" w:history="1">
             <w:r>
               <w:rPr>
                 <w:rStyle w:val="Hyperlink"/>
@@ -566,7 +566,7 @@
                 <w:noProof/>
                 <w:webHidden/>
               </w:rPr>
-              <w:instrText xml:space="preserve"> PAGEREF _Toc188612326 \h </w:instrText>
+              <w:instrText xml:space="preserve"> PAGEREF _Toc188643117 \h </w:instrText>
             </w:r>
             <w:r>
               <w:rPr>
@@ -613,7 +613,7 @@
               <w14:ligatures w14:val="standardContextual"/>
             </w:rPr>
           </w:pPr>
-          <w:hyperlink w:anchor="_Toc188612327" w:history="1">
+          <w:hyperlink w:anchor="_Toc188643118" w:history="1">
             <w:r>
               <w:rPr>
                 <w:rStyle w:val="Hyperlink"/>
@@ -658,7 +658,7 @@
                 <w:noProof/>
                 <w:webHidden/>
               </w:rPr>
-              <w:instrText xml:space="preserve"> PAGEREF _Toc188612327 \h </w:instrText>
+              <w:instrText xml:space="preserve"> PAGEREF _Toc188643118 \h </w:instrText>
             </w:r>
             <w:r>
               <w:rPr>
@@ -704,7 +704,7 @@
               <w14:ligatures w14:val="standardContextual"/>
             </w:rPr>
           </w:pPr>
-          <w:hyperlink w:anchor="_Toc188612328" w:history="1">
+          <w:hyperlink w:anchor="_Toc188643119" w:history="1">
             <w:r>
               <w:rPr>
                 <w:rStyle w:val="Hyperlink"/>
@@ -731,7 +731,7 @@
                 <w:noProof/>
                 <w:webHidden/>
               </w:rPr>
-              <w:instrText xml:space="preserve"> PAGEREF _Toc188612328 \h </w:instrText>
+              <w:instrText xml:space="preserve"> PAGEREF _Toc188643119 \h </w:instrText>
             </w:r>
             <w:r>
               <w:rPr>
@@ -777,7 +777,7 @@
               <w14:ligatures w14:val="standardContextual"/>
             </w:rPr>
           </w:pPr>
-          <w:hyperlink w:anchor="_Toc188612329" w:history="1">
+          <w:hyperlink w:anchor="_Toc188643120" w:history="1">
             <w:r>
               <w:rPr>
                 <w:rStyle w:val="Hyperlink"/>
@@ -804,7 +804,7 @@
                 <w:noProof/>
                 <w:webHidden/>
               </w:rPr>
-              <w:instrText xml:space="preserve"> PAGEREF _Toc188612329 \h </w:instrText>
+              <w:instrText xml:space="preserve"> PAGEREF _Toc188643120 \h </w:instrText>
             </w:r>
             <w:r>
               <w:rPr>
@@ -850,7 +850,7 @@
               <w14:ligatures w14:val="standardContextual"/>
             </w:rPr>
           </w:pPr>
-          <w:hyperlink w:anchor="_Toc188612330" w:history="1">
+          <w:hyperlink w:anchor="_Toc188643121" w:history="1">
             <w:r>
               <w:rPr>
                 <w:rStyle w:val="Hyperlink"/>
@@ -877,7 +877,7 @@
                 <w:noProof/>
                 <w:webHidden/>
               </w:rPr>
-              <w:instrText xml:space="preserve"> PAGEREF _Toc188612330 \h </w:instrText>
+              <w:instrText xml:space="preserve"> PAGEREF _Toc188643121 \h </w:instrText>
             </w:r>
             <w:r>
               <w:rPr>
@@ -923,7 +923,7 @@
               <w14:ligatures w14:val="standardContextual"/>
             </w:rPr>
           </w:pPr>
-          <w:hyperlink w:anchor="_Toc188612331" w:history="1">
+          <w:hyperlink w:anchor="_Toc188643122" w:history="1">
             <w:r>
               <w:rPr>
                 <w:rStyle w:val="Hyperlink"/>
@@ -950,7 +950,7 @@
                 <w:noProof/>
                 <w:webHidden/>
               </w:rPr>
-              <w:instrText xml:space="preserve"> PAGEREF _Toc188612331 \h </w:instrText>
+              <w:instrText xml:space="preserve"> PAGEREF _Toc188643122 \h </w:instrText>
             </w:r>
             <w:r>
               <w:rPr>
@@ -997,7 +997,7 @@
               <w14:ligatures w14:val="standardContextual"/>
             </w:rPr>
           </w:pPr>
-          <w:hyperlink w:anchor="_Toc188612332" w:history="1">
+          <w:hyperlink w:anchor="_Toc188643123" w:history="1">
             <w:r>
               <w:rPr>
                 <w:rStyle w:val="Hyperlink"/>
@@ -1042,7 +1042,7 @@
                 <w:noProof/>
                 <w:webHidden/>
               </w:rPr>
-              <w:instrText xml:space="preserve"> PAGEREF _Toc188612332 \h </w:instrText>
+              <w:instrText xml:space="preserve"> PAGEREF _Toc188643123 \h </w:instrText>
             </w:r>
             <w:r>
               <w:rPr>
@@ -1088,7 +1088,7 @@
               <w14:ligatures w14:val="standardContextual"/>
             </w:rPr>
           </w:pPr>
-          <w:hyperlink w:anchor="_Toc188612333" w:history="1">
+          <w:hyperlink w:anchor="_Toc188643124" w:history="1">
             <w:r>
               <w:rPr>
                 <w:rStyle w:val="Hyperlink"/>
@@ -1115,7 +1115,7 @@
                 <w:noProof/>
                 <w:webHidden/>
               </w:rPr>
-              <w:instrText xml:space="preserve"> PAGEREF _Toc188612333 \h </w:instrText>
+              <w:instrText xml:space="preserve"> PAGEREF _Toc188643124 \h </w:instrText>
             </w:r>
             <w:r>
               <w:rPr>
@@ -1161,7 +1161,7 @@
               <w14:ligatures w14:val="standardContextual"/>
             </w:rPr>
           </w:pPr>
-          <w:hyperlink w:anchor="_Toc188612334" w:history="1">
+          <w:hyperlink w:anchor="_Toc188643125" w:history="1">
             <w:r>
               <w:rPr>
                 <w:rStyle w:val="Hyperlink"/>
@@ -1188,7 +1188,7 @@
                 <w:noProof/>
                 <w:webHidden/>
               </w:rPr>
-              <w:instrText xml:space="preserve"> PAGEREF _Toc188612334 \h </w:instrText>
+              <w:instrText xml:space="preserve"> PAGEREF _Toc188643125 \h </w:instrText>
             </w:r>
             <w:r>
               <w:rPr>
@@ -1234,7 +1234,7 @@
               <w14:ligatures w14:val="standardContextual"/>
             </w:rPr>
           </w:pPr>
-          <w:hyperlink w:anchor="_Toc188612335" w:history="1">
+          <w:hyperlink w:anchor="_Toc188643126" w:history="1">
             <w:r>
               <w:rPr>
                 <w:rStyle w:val="Hyperlink"/>
@@ -1261,7 +1261,7 @@
                 <w:noProof/>
                 <w:webHidden/>
               </w:rPr>
-              <w:instrText xml:space="preserve"> PAGEREF _Toc188612335 \h </w:instrText>
+              <w:instrText xml:space="preserve"> PAGEREF _Toc188643126 \h </w:instrText>
             </w:r>
             <w:r>
               <w:rPr>
@@ -1308,7 +1308,7 @@
               <w14:ligatures w14:val="standardContextual"/>
             </w:rPr>
           </w:pPr>
-          <w:hyperlink w:anchor="_Toc188612336" w:history="1">
+          <w:hyperlink w:anchor="_Toc188643127" w:history="1">
             <w:r>
               <w:rPr>
                 <w:rStyle w:val="Hyperlink"/>
@@ -1353,7 +1353,7 @@
                 <w:noProof/>
                 <w:webHidden/>
               </w:rPr>
-              <w:instrText xml:space="preserve"> PAGEREF _Toc188612336 \h </w:instrText>
+              <w:instrText xml:space="preserve"> PAGEREF _Toc188643127 \h </w:instrText>
             </w:r>
             <w:r>
               <w:rPr>
@@ -1399,7 +1399,7 @@
               <w14:ligatures w14:val="standardContextual"/>
             </w:rPr>
           </w:pPr>
-          <w:hyperlink w:anchor="_Toc188612337" w:history="1">
+          <w:hyperlink w:anchor="_Toc188643128" w:history="1">
             <w:r>
               <w:rPr>
                 <w:rStyle w:val="Hyperlink"/>
@@ -1426,7 +1426,7 @@
                 <w:noProof/>
                 <w:webHidden/>
               </w:rPr>
-              <w:instrText xml:space="preserve"> PAGEREF _Toc188612337 \h </w:instrText>
+              <w:instrText xml:space="preserve"> PAGEREF _Toc188643128 \h </w:instrText>
             </w:r>
             <w:r>
               <w:rPr>
@@ -1473,7 +1473,7 @@
               <w14:ligatures w14:val="standardContextual"/>
             </w:rPr>
           </w:pPr>
-          <w:hyperlink w:anchor="_Toc188612338" w:history="1">
+          <w:hyperlink w:anchor="_Toc188643129" w:history="1">
             <w:r>
               <w:rPr>
                 <w:rStyle w:val="Hyperlink"/>
@@ -1518,7 +1518,7 @@
                 <w:noProof/>
                 <w:webHidden/>
               </w:rPr>
-              <w:instrText xml:space="preserve"> PAGEREF _Toc188612338 \h </w:instrText>
+              <w:instrText xml:space="preserve"> PAGEREF _Toc188643129 \h </w:instrText>
             </w:r>
             <w:r>
               <w:rPr>
@@ -1564,7 +1564,7 @@
               <w14:ligatures w14:val="standardContextual"/>
             </w:rPr>
           </w:pPr>
-          <w:hyperlink w:anchor="_Toc188612339" w:history="1">
+          <w:hyperlink w:anchor="_Toc188643130" w:history="1">
             <w:r>
               <w:rPr>
                 <w:rStyle w:val="Hyperlink"/>
@@ -1591,7 +1591,7 @@
                 <w:noProof/>
                 <w:webHidden/>
               </w:rPr>
-              <w:instrText xml:space="preserve"> PAGEREF _Toc188612339 \h </w:instrText>
+              <w:instrText xml:space="preserve"> PAGEREF _Toc188643130 \h </w:instrText>
             </w:r>
             <w:r>
               <w:rPr>
@@ -1637,7 +1637,7 @@
               <w14:ligatures w14:val="standardContextual"/>
             </w:rPr>
           </w:pPr>
-          <w:hyperlink w:anchor="_Toc188612340" w:history="1">
+          <w:hyperlink w:anchor="_Toc188643131" w:history="1">
             <w:r>
               <w:rPr>
                 <w:rStyle w:val="Hyperlink"/>
@@ -1664,7 +1664,7 @@
                 <w:noProof/>
                 <w:webHidden/>
               </w:rPr>
-              <w:instrText xml:space="preserve"> PAGEREF _Toc188612340 \h </w:instrText>
+              <w:instrText xml:space="preserve"> PAGEREF _Toc188643131 \h </w:instrText>
             </w:r>
             <w:r>
               <w:rPr>
@@ -1710,7 +1710,7 @@
               <w14:ligatures w14:val="standardContextual"/>
             </w:rPr>
           </w:pPr>
-          <w:hyperlink w:anchor="_Toc188612341" w:history="1">
+          <w:hyperlink w:anchor="_Toc188643132" w:history="1">
             <w:r>
               <w:rPr>
                 <w:rStyle w:val="Hyperlink"/>
@@ -1737,7 +1737,7 @@
                 <w:noProof/>
                 <w:webHidden/>
               </w:rPr>
-              <w:instrText xml:space="preserve"> PAGEREF _Toc188612341 \h </w:instrText>
+              <w:instrText xml:space="preserve"> PAGEREF _Toc188643132 \h </w:instrText>
             </w:r>
             <w:r>
               <w:rPr>
@@ -1758,6 +1758,79 @@
                 <w:webHidden/>
               </w:rPr>
               <w:t>41</w:t>
+            </w:r>
+            <w:r>
+              <w:rPr>
+                <w:noProof/>
+                <w:webHidden/>
+              </w:rPr>
+              <w:fldChar w:fldCharType="end"/>
+            </w:r>
+          </w:hyperlink>
+        </w:p>
+        <w:p>
+          <w:pPr>
+            <w:pStyle w:val="TOC2"/>
+            <w:tabs>
+              <w:tab w:val="right" w:leader="dot" w:pos="9350"/>
+            </w:tabs>
+            <w:rPr>
+              <w:rFonts w:asciiTheme="minorHAnsi" w:eastAsiaTheme="minorEastAsia" w:hAnsiTheme="minorHAnsi" w:cstheme="minorBidi"/>
+              <w:noProof/>
+              <w:kern w:val="2"/>
+              <w:sz w:val="22"/>
+              <w:szCs w:val="20"/>
+              <w14:ligatures w14:val="standardContextual"/>
+            </w:rPr>
+          </w:pPr>
+          <w:hyperlink w:anchor="_Toc188643133" w:history="1">
+            <w:r>
+              <w:rPr>
+                <w:rStyle w:val="Hyperlink"/>
+                <w:noProof/>
+              </w:rPr>
+              <w:t>CPM (CMake Package Manager)</w:t>
+            </w:r>
+            <w:r>
+              <w:rPr>
+                <w:noProof/>
+                <w:webHidden/>
+              </w:rPr>
+              <w:tab/>
+            </w:r>
+            <w:r>
+              <w:rPr>
+                <w:noProof/>
+                <w:webHidden/>
+              </w:rPr>
+              <w:fldChar w:fldCharType="begin"/>
+            </w:r>
+            <w:r>
+              <w:rPr>
+                <w:noProof/>
+                <w:webHidden/>
+              </w:rPr>
+              <w:instrText xml:space="preserve"> PAGEREF _Toc188643133 \h </w:instrText>
+            </w:r>
+            <w:r>
+              <w:rPr>
+                <w:noProof/>
+                <w:webHidden/>
+              </w:rPr>
+            </w:r>
+            <w:r>
+              <w:rPr>
+                <w:noProof/>
+                <w:webHidden/>
+              </w:rPr>
+              <w:fldChar w:fldCharType="separate"/>
+            </w:r>
+            <w:r>
+              <w:rPr>
+                <w:noProof/>
+                <w:webHidden/>
+              </w:rPr>
+              <w:t>44</w:t>
             </w:r>
             <w:r>
               <w:rPr>
@@ -1775,7 +1848,6 @@
               <w:bCs/>
               <w:noProof/>
             </w:rPr>
-            <w:lastRenderedPageBreak/>
             <w:fldChar w:fldCharType="end"/>
           </w:r>
         </w:p>
@@ -1809,7 +1881,7 @@
       <w:pPr>
         <w:pStyle w:val="Heading1"/>
       </w:pPr>
-      <w:bookmarkStart w:id="0" w:name="_Toc188612320"/>
+      <w:bookmarkStart w:id="0" w:name="_Toc188643111"/>
       <w:r>
         <w:lastRenderedPageBreak/>
         <w:t>Build System</w:t>
@@ -2083,7 +2155,7 @@
       <w:pPr>
         <w:pStyle w:val="Heading2"/>
       </w:pPr>
-      <w:bookmarkStart w:id="1" w:name="_Toc188612321"/>
+      <w:bookmarkStart w:id="1" w:name="_Toc188643112"/>
       <w:r>
         <w:t>Build Files</w:t>
       </w:r>
@@ -4515,7 +4587,7 @@
       <w:pPr>
         <w:pStyle w:val="Heading1"/>
       </w:pPr>
-      <w:bookmarkStart w:id="2" w:name="_Toc188612322"/>
+      <w:bookmarkStart w:id="2" w:name="_Toc188643113"/>
       <w:r>
         <w:lastRenderedPageBreak/>
         <w:t>CMake</w:t>
@@ -4526,7 +4598,7 @@
       <w:pPr>
         <w:pStyle w:val="Heading2"/>
       </w:pPr>
-      <w:bookmarkStart w:id="3" w:name="_Toc188612323"/>
+      <w:bookmarkStart w:id="3" w:name="_Toc188643114"/>
       <w:r>
         <w:t>Introduction</w:t>
       </w:r>
@@ -5015,7 +5087,7 @@
       <w:pPr>
         <w:pStyle w:val="Heading2"/>
       </w:pPr>
-      <w:bookmarkStart w:id="4" w:name="_Toc188612324"/>
+      <w:bookmarkStart w:id="4" w:name="_Toc188643115"/>
       <w:r>
         <w:t>Steps to Build a C++ Project with CMake</w:t>
       </w:r>
@@ -7363,7 +7435,7 @@
       <w:pPr>
         <w:pStyle w:val="Heading2"/>
       </w:pPr>
-      <w:bookmarkStart w:id="5" w:name="_Toc188612325"/>
+      <w:bookmarkStart w:id="5" w:name="_Toc188643116"/>
       <w:r>
         <w:lastRenderedPageBreak/>
         <w:t>CMake</w:t>
@@ -9556,7 +9628,7 @@
       <w:pPr>
         <w:pStyle w:val="Heading2"/>
       </w:pPr>
-      <w:bookmarkStart w:id="6" w:name="_Toc188612326"/>
+      <w:bookmarkStart w:id="6" w:name="_Toc188643117"/>
       <w:r>
         <w:lastRenderedPageBreak/>
         <w:t xml:space="preserve">CMake Project </w:t>
@@ -12474,7 +12546,7 @@
       <w:pPr>
         <w:pStyle w:val="Heading1"/>
       </w:pPr>
-      <w:bookmarkStart w:id="7" w:name="_Toc188612327"/>
+      <w:bookmarkStart w:id="7" w:name="_Toc188643118"/>
       <w:r>
         <w:lastRenderedPageBreak/>
         <w:t>Variables in CMake</w:t>
@@ -12485,7 +12557,7 @@
       <w:pPr>
         <w:pStyle w:val="Heading2"/>
       </w:pPr>
-      <w:bookmarkStart w:id="8" w:name="_Toc188612328"/>
+      <w:bookmarkStart w:id="8" w:name="_Toc188643119"/>
       <w:r>
         <w:t>Introduction</w:t>
       </w:r>
@@ -12613,7 +12685,7 @@
       <w:pPr>
         <w:pStyle w:val="Heading2"/>
       </w:pPr>
-      <w:bookmarkStart w:id="9" w:name="_Toc188612329"/>
+      <w:bookmarkStart w:id="9" w:name="_Toc188643120"/>
       <w:r>
         <w:t>Types of Variables in CMake:</w:t>
       </w:r>
@@ -14720,7 +14792,7 @@
       <w:pPr>
         <w:pStyle w:val="Heading2"/>
       </w:pPr>
-      <w:bookmarkStart w:id="10" w:name="_Toc188612330"/>
+      <w:bookmarkStart w:id="10" w:name="_Toc188643121"/>
       <w:r>
         <w:t>Setting Language Standards</w:t>
       </w:r>
@@ -15260,7 +15332,7 @@
       <w:pPr>
         <w:pStyle w:val="Heading2"/>
       </w:pPr>
-      <w:bookmarkStart w:id="11" w:name="_Toc188612331"/>
+      <w:bookmarkStart w:id="11" w:name="_Toc188643122"/>
       <w:r>
         <w:t>Options in CMake</w:t>
       </w:r>
@@ -15872,7 +15944,7 @@
       <w:pPr>
         <w:pStyle w:val="Heading1"/>
       </w:pPr>
-      <w:bookmarkStart w:id="12" w:name="_Toc188612332"/>
+      <w:bookmarkStart w:id="12" w:name="_Toc188643123"/>
       <w:r>
         <w:lastRenderedPageBreak/>
         <w:t>CMake Cache</w:t>
@@ -16678,7 +16750,7 @@
           <w:szCs w:val="27"/>
         </w:rPr>
       </w:pPr>
-      <w:bookmarkStart w:id="13" w:name="_Toc188612333"/>
+      <w:bookmarkStart w:id="13" w:name="_Toc188643124"/>
       <w:r>
         <w:t>Benefits of Using CMake Cache</w:t>
       </w:r>
@@ -16876,7 +16948,7 @@
           <w:szCs w:val="24"/>
         </w:rPr>
       </w:pPr>
-      <w:bookmarkStart w:id="14" w:name="_Toc188612334"/>
+      <w:bookmarkStart w:id="14" w:name="_Toc188643125"/>
       <w:r>
         <w:rPr>
           <w:rStyle w:val="Strong"/>
@@ -17027,7 +17099,7 @@
       <w:pPr>
         <w:pStyle w:val="Heading2"/>
       </w:pPr>
-      <w:bookmarkStart w:id="15" w:name="_Toc188612335"/>
+      <w:bookmarkStart w:id="15" w:name="_Toc188643126"/>
       <w:r>
         <w:t>Tools for Cache Editing</w:t>
       </w:r>
@@ -17116,7 +17188,7 @@
           <w:noProof/>
         </w:rPr>
         <w:drawing>
-          <wp:anchor distT="0" distB="0" distL="114300" distR="114300" simplePos="0" relativeHeight="251661312" behindDoc="0" locked="0" layoutInCell="1" allowOverlap="1" wp14:anchorId="753F20E5" wp14:editId="1FF7A11D">
+          <wp:anchor distT="0" distB="0" distL="114300" distR="114300" simplePos="0" relativeHeight="251661312" behindDoc="0" locked="0" layoutInCell="1" allowOverlap="1" wp14:anchorId="753F20E5" wp14:editId="14477337">
             <wp:simplePos x="0" y="0"/>
             <wp:positionH relativeFrom="margin">
               <wp:align>center</wp:align>
@@ -17424,7 +17496,7 @@
       <w:pPr>
         <w:pStyle w:val="Heading1"/>
       </w:pPr>
-      <w:bookmarkStart w:id="16" w:name="_Toc188612336"/>
+      <w:bookmarkStart w:id="16" w:name="_Toc188643127"/>
       <w:r>
         <w:lastRenderedPageBreak/>
         <w:t>Automatic Generation of Header Files</w:t>
@@ -17535,7 +17607,7 @@
           <w:szCs w:val="24"/>
         </w:rPr>
       </w:pPr>
-      <w:bookmarkStart w:id="17" w:name="_Toc188612337"/>
+      <w:bookmarkStart w:id="17" w:name="_Toc188643128"/>
       <w:r>
         <w:rPr>
           <w:rStyle w:val="Strong"/>
@@ -19425,7 +19497,7 @@
       <w:pPr>
         <w:pStyle w:val="Heading1"/>
       </w:pPr>
-      <w:bookmarkStart w:id="18" w:name="_Toc188612338"/>
+      <w:bookmarkStart w:id="18" w:name="_Toc188643129"/>
       <w:r>
         <w:lastRenderedPageBreak/>
         <w:t>Integrate an external library</w:t>
@@ -19441,7 +19513,7 @@
           <w:szCs w:val="27"/>
         </w:rPr>
       </w:pPr>
-      <w:bookmarkStart w:id="19" w:name="_Toc188612339"/>
+      <w:bookmarkStart w:id="19" w:name="_Toc188643130"/>
       <w:r>
         <w:t>Git Submodule</w:t>
       </w:r>
@@ -19590,7 +19662,7 @@
       <w:pPr>
         <w:pStyle w:val="Heading2"/>
       </w:pPr>
-      <w:bookmarkStart w:id="20" w:name="_Toc188612340"/>
+      <w:bookmarkStart w:id="20" w:name="_Toc188643131"/>
       <w:r>
         <w:t>Adding a Git Submodule</w:t>
       </w:r>
@@ -23758,7 +23830,7 @@
       <w:pPr>
         <w:pStyle w:val="Heading2"/>
       </w:pPr>
-      <w:bookmarkStart w:id="21" w:name="_Toc188612341"/>
+      <w:bookmarkStart w:id="21" w:name="_Toc188643132"/>
       <w:r>
         <w:lastRenderedPageBreak/>
         <w:t>FetchContent</w:t>
@@ -24519,10 +24591,7 @@
         <w:t>TRUE</w:t>
       </w:r>
       <w:r>
-        <w:t xml:space="preserve"> </w:t>
-      </w:r>
-      <w:r>
-        <w:t>fetches only the specified version (or a single commit) instead of the entire Git history, reducing the amount of data downloaded and saving time.</w:t>
+        <w:t xml:space="preserve"> fetches only the specified version (or a single commit) instead of the entire Git history, reducing the amount of data downloaded and saving time.</w:t>
       </w:r>
     </w:p>
     <w:p>
@@ -24828,10 +24897,7 @@
         </w:numPr>
       </w:pPr>
       <w:r>
-        <w:t>Include Headers</w:t>
-      </w:r>
-      <w:r>
-        <w:t xml:space="preserve"> in Source File:</w:t>
+        <w:t>Include Headers in Source File:</w:t>
       </w:r>
     </w:p>
     <w:tbl>
@@ -25551,8 +25617,1288 @@
         <w:pStyle w:val="NoSpacing"/>
       </w:pPr>
     </w:p>
+    <w:p>
+      <w:pPr>
+        <w:pStyle w:val="NoSpacing"/>
+      </w:pPr>
+    </w:p>
+    <w:p>
+      <w:pPr>
+        <w:pStyle w:val="NoSpacing"/>
+      </w:pPr>
+    </w:p>
+    <w:p>
+      <w:pPr>
+        <w:pStyle w:val="NoSpacing"/>
+      </w:pPr>
+    </w:p>
+    <w:p>
+      <w:pPr>
+        <w:pStyle w:val="NoSpacing"/>
+      </w:pPr>
+    </w:p>
+    <w:p>
+      <w:pPr>
+        <w:pStyle w:val="NoSpacing"/>
+      </w:pPr>
+    </w:p>
+    <w:p>
+      <w:pPr>
+        <w:pStyle w:val="NoSpacing"/>
+      </w:pPr>
+    </w:p>
+    <w:p>
+      <w:pPr>
+        <w:pStyle w:val="NoSpacing"/>
+      </w:pPr>
+    </w:p>
+    <w:p>
+      <w:pPr>
+        <w:pStyle w:val="Heading2"/>
+      </w:pPr>
+      <w:bookmarkStart w:id="22" w:name="_Toc188643133"/>
+      <w:r>
+        <w:lastRenderedPageBreak/>
+        <w:t>CPM (CMake Package Manager)</w:t>
+      </w:r>
+      <w:bookmarkEnd w:id="22"/>
+    </w:p>
+    <w:p>
+      <w:pPr>
+        <w:pStyle w:val="NoSpacing"/>
+        <w:numPr>
+          <w:ilvl w:val="0"/>
+          <w:numId w:val="157"/>
+        </w:numPr>
+      </w:pPr>
+      <w:r>
+        <w:rPr>
+          <w:b/>
+          <w:bCs/>
+        </w:rPr>
+        <w:t>CPM</w:t>
+      </w:r>
+      <w:r>
+        <w:t xml:space="preserve"> </w:t>
+      </w:r>
+      <w:r>
+        <w:t xml:space="preserve">is an unofficial CMake </w:t>
+      </w:r>
+      <w:r>
+        <w:t>P</w:t>
+      </w:r>
+      <w:r>
+        <w:t xml:space="preserve">ackage </w:t>
+      </w:r>
+      <w:r>
+        <w:t>M</w:t>
+      </w:r>
+      <w:r>
+        <w:t>anager.</w:t>
+      </w:r>
+      <w:r>
+        <w:t xml:space="preserve"> </w:t>
+      </w:r>
+      <w:r>
+        <w:rPr>
+          <w:rStyle w:val="Strong"/>
+        </w:rPr>
+        <w:t>CPM</w:t>
+      </w:r>
+      <w:r>
+        <w:t xml:space="preserve"> is a powerful tool that simplifies the process of finding, downloading, and integrating external C/C++ libraries into your CMake projects.</w:t>
+      </w:r>
+    </w:p>
+    <w:p>
+      <w:pPr>
+        <w:pStyle w:val="NoSpacing"/>
+        <w:numPr>
+          <w:ilvl w:val="0"/>
+          <w:numId w:val="157"/>
+        </w:numPr>
+      </w:pPr>
+      <w:r>
+        <w:t>It simplifies the process of including external libraries in a C++ project.</w:t>
+      </w:r>
+    </w:p>
+    <w:p>
+      <w:pPr>
+        <w:pStyle w:val="NoSpacing"/>
+        <w:numPr>
+          <w:ilvl w:val="0"/>
+          <w:numId w:val="157"/>
+        </w:numPr>
+      </w:pPr>
+      <w:r>
+        <w:t xml:space="preserve">Uses </w:t>
+      </w:r>
+      <w:r>
+        <w:rPr>
+          <w:rFonts w:ascii="Consolas" w:hAnsi="Consolas"/>
+          <w:color w:val="000000"/>
+          <w:sz w:val="26"/>
+          <w:szCs w:val="26"/>
+        </w:rPr>
+        <w:t>FetchContent</w:t>
+      </w:r>
+      <w:r>
+        <w:t xml:space="preserve"> under the hood but provides a more user-friendly interface.</w:t>
+      </w:r>
+    </w:p>
+    <w:p>
+      <w:pPr>
+        <w:pStyle w:val="NoSpacing"/>
+      </w:pPr>
+    </w:p>
+    <w:p>
+      <w:pPr>
+        <w:pStyle w:val="Heading3"/>
+      </w:pPr>
+      <w:r>
+        <w:t>Steps to Use C</w:t>
+      </w:r>
+      <w:r>
+        <w:t>PM</w:t>
+      </w:r>
+      <w:r>
+        <w:t>:</w:t>
+      </w:r>
+    </w:p>
+    <w:p>
+      <w:pPr>
+        <w:pStyle w:val="NoSpacing"/>
+        <w:numPr>
+          <w:ilvl w:val="0"/>
+          <w:numId w:val="160"/>
+        </w:numPr>
+      </w:pPr>
+      <w:r>
+        <w:t>Download</w:t>
+      </w:r>
+      <w:r>
+        <w:rPr>
+          <w:rStyle w:val="Strong"/>
+          <w:b w:val="0"/>
+          <w:bCs w:val="0"/>
+        </w:rPr>
+        <w:t xml:space="preserve"> the </w:t>
+      </w:r>
+      <w:proofErr w:type="spellStart"/>
+      <w:r>
+        <w:rPr>
+          <w:rFonts w:ascii="Consolas" w:hAnsi="Consolas"/>
+          <w:color w:val="000000"/>
+          <w:sz w:val="26"/>
+          <w:szCs w:val="26"/>
+        </w:rPr>
+        <w:t>CPM.cmake</w:t>
+      </w:r>
+      <w:proofErr w:type="spellEnd"/>
+      <w:r>
+        <w:rPr>
+          <w:rStyle w:val="Strong"/>
+          <w:b w:val="0"/>
+          <w:bCs w:val="0"/>
+        </w:rPr>
+        <w:t xml:space="preserve"> File</w:t>
+      </w:r>
+      <w:r>
+        <w:t>:</w:t>
+      </w:r>
+    </w:p>
+    <w:p>
+      <w:pPr>
+        <w:pStyle w:val="NoSpacing"/>
+        <w:numPr>
+          <w:ilvl w:val="1"/>
+          <w:numId w:val="159"/>
+        </w:numPr>
+      </w:pPr>
+      <w:r>
+        <w:rPr>
+          <w:noProof/>
+        </w:rPr>
+        <w:drawing>
+          <wp:anchor distT="0" distB="0" distL="114300" distR="114300" simplePos="0" relativeHeight="251665408" behindDoc="0" locked="0" layoutInCell="1" allowOverlap="1" wp14:anchorId="77B0B02C" wp14:editId="1AB15E45">
+            <wp:simplePos x="0" y="0"/>
+            <wp:positionH relativeFrom="column">
+              <wp:posOffset>-575079</wp:posOffset>
+            </wp:positionH>
+            <wp:positionV relativeFrom="paragraph">
+              <wp:posOffset>306820</wp:posOffset>
+            </wp:positionV>
+            <wp:extent cx="2472690" cy="1460500"/>
+            <wp:effectExtent l="0" t="0" r="3810" b="6350"/>
+            <wp:wrapSquare wrapText="bothSides"/>
+            <wp:docPr id="332702787" name="Picture 1"/>
+            <wp:cNvGraphicFramePr>
+              <a:graphicFrameLocks xmlns:a="http://schemas.openxmlformats.org/drawingml/2006/main" noChangeAspect="1"/>
+            </wp:cNvGraphicFramePr>
+            <a:graphic xmlns:a="http://schemas.openxmlformats.org/drawingml/2006/main">
+              <a:graphicData uri="http://schemas.openxmlformats.org/drawingml/2006/picture">
+                <pic:pic xmlns:pic="http://schemas.openxmlformats.org/drawingml/2006/picture">
+                  <pic:nvPicPr>
+                    <pic:cNvPr id="332702787" name=""/>
+                    <pic:cNvPicPr/>
+                  </pic:nvPicPr>
+                  <pic:blipFill>
+                    <a:blip r:embed="rId38">
+                      <a:extLst>
+                        <a:ext uri="{28A0092B-C50C-407E-A947-70E740481C1C}">
+                          <a14:useLocalDpi xmlns:a14="http://schemas.microsoft.com/office/drawing/2010/main" val="0"/>
+                        </a:ext>
+                      </a:extLst>
+                    </a:blip>
+                    <a:stretch>
+                      <a:fillRect/>
+                    </a:stretch>
+                  </pic:blipFill>
+                  <pic:spPr>
+                    <a:xfrm>
+                      <a:off x="0" y="0"/>
+                      <a:ext cx="2472690" cy="1460500"/>
+                    </a:xfrm>
+                    <a:prstGeom prst="rect">
+                      <a:avLst/>
+                    </a:prstGeom>
+                  </pic:spPr>
+                </pic:pic>
+              </a:graphicData>
+            </a:graphic>
+            <wp14:sizeRelH relativeFrom="page">
+              <wp14:pctWidth>0</wp14:pctWidth>
+            </wp14:sizeRelH>
+            <wp14:sizeRelV relativeFrom="page">
+              <wp14:pctHeight>0</wp14:pctHeight>
+            </wp14:sizeRelV>
+          </wp:anchor>
+        </w:drawing>
+      </w:r>
+      <w:r>
+        <w:t>Visit the official GitHub repository (</w:t>
+      </w:r>
+      <w:hyperlink r:id="rId39" w:history="1">
+        <w:r>
+          <w:rPr>
+            <w:rStyle w:val="Hyperlink"/>
+          </w:rPr>
+          <w:t>https://github.com/cpm-cmake/CPM.cmake</w:t>
+        </w:r>
+      </w:hyperlink>
+      <w:r>
+        <w:t xml:space="preserve">)  of CPM to download the </w:t>
+      </w:r>
+      <w:proofErr w:type="spellStart"/>
+      <w:r>
+        <w:rPr>
+          <w:rFonts w:ascii="Consolas" w:hAnsi="Consolas"/>
+          <w:color w:val="000000"/>
+          <w:sz w:val="26"/>
+          <w:szCs w:val="26"/>
+        </w:rPr>
+        <w:t>CPM.cmake</w:t>
+      </w:r>
+      <w:proofErr w:type="spellEnd"/>
+      <w:r>
+        <w:t xml:space="preserve"> file.</w:t>
+      </w:r>
+    </w:p>
+    <w:p>
+      <w:pPr>
+        <w:pStyle w:val="NoSpacing"/>
+        <w:numPr>
+          <w:ilvl w:val="1"/>
+          <w:numId w:val="159"/>
+        </w:numPr>
+      </w:pPr>
+      <w:r>
+        <w:t xml:space="preserve">Navigate to the "Releases" section and download the latest </w:t>
+      </w:r>
+      <w:proofErr w:type="spellStart"/>
+      <w:r>
+        <w:rPr>
+          <w:rFonts w:ascii="Consolas" w:hAnsi="Consolas"/>
+          <w:color w:val="000000"/>
+          <w:sz w:val="26"/>
+          <w:szCs w:val="26"/>
+        </w:rPr>
+        <w:t>CPM.cmake</w:t>
+      </w:r>
+      <w:proofErr w:type="spellEnd"/>
+      <w:r>
+        <w:t xml:space="preserve"> file</w:t>
+      </w:r>
+      <w:r>
+        <w:t>.</w:t>
+      </w:r>
+    </w:p>
+    <w:p>
+      <w:pPr>
+        <w:pStyle w:val="NoSpacing"/>
+        <w:numPr>
+          <w:ilvl w:val="1"/>
+          <w:numId w:val="159"/>
+        </w:numPr>
+      </w:pPr>
+      <w:r>
+        <w:t>Create a folder named ‘</w:t>
+      </w:r>
+      <w:proofErr w:type="spellStart"/>
+      <w:r>
+        <w:rPr>
+          <w:rFonts w:ascii="Consolas" w:hAnsi="Consolas"/>
+          <w:color w:val="000000"/>
+          <w:sz w:val="26"/>
+          <w:szCs w:val="26"/>
+        </w:rPr>
+        <w:t>cmake</w:t>
+      </w:r>
+      <w:proofErr w:type="spellEnd"/>
+      <w:r>
+        <w:t>’ in your project and c</w:t>
+      </w:r>
+      <w:r>
+        <w:t xml:space="preserve">opy the downloaded file into the </w:t>
+      </w:r>
+      <w:proofErr w:type="spellStart"/>
+      <w:r>
+        <w:rPr>
+          <w:rFonts w:ascii="Consolas" w:hAnsi="Consolas"/>
+          <w:color w:val="000000"/>
+          <w:sz w:val="26"/>
+          <w:szCs w:val="26"/>
+        </w:rPr>
+        <w:t>cmake</w:t>
+      </w:r>
+      <w:proofErr w:type="spellEnd"/>
+      <w:r>
+        <w:t xml:space="preserve"> directory of your project.</w:t>
+      </w:r>
+    </w:p>
+    <w:p>
+      <w:pPr>
+        <w:pStyle w:val="NoSpacing"/>
+        <w:numPr>
+          <w:ilvl w:val="0"/>
+          <w:numId w:val="160"/>
+        </w:numPr>
+      </w:pPr>
+      <w:r>
+        <w:t xml:space="preserve">Modify Your </w:t>
+      </w:r>
+      <w:r>
+        <w:rPr>
+          <w:rFonts w:ascii="Consolas" w:hAnsi="Consolas"/>
+          <w:color w:val="000000"/>
+          <w:sz w:val="26"/>
+          <w:szCs w:val="26"/>
+        </w:rPr>
+        <w:t>CMake</w:t>
+      </w:r>
+      <w:r>
+        <w:t xml:space="preserve"> Configuration:</w:t>
+      </w:r>
+    </w:p>
+    <w:p>
+      <w:pPr>
+        <w:pStyle w:val="NoSpacing"/>
+        <w:numPr>
+          <w:ilvl w:val="1"/>
+          <w:numId w:val="159"/>
+        </w:numPr>
+      </w:pPr>
+      <w:r>
+        <w:t xml:space="preserve">Add the </w:t>
+      </w:r>
+      <w:r>
+        <w:t xml:space="preserve">line </w:t>
+      </w:r>
+      <w:r>
+        <w:rPr>
+          <w:rFonts w:ascii="Consolas" w:hAnsi="Consolas"/>
+          <w:color w:val="0000FF"/>
+          <w:szCs w:val="24"/>
+        </w:rPr>
+        <w:t>include</w:t>
+      </w:r>
+      <w:r>
+        <w:rPr>
+          <w:rFonts w:ascii="Consolas" w:hAnsi="Consolas"/>
+          <w:color w:val="000000"/>
+          <w:szCs w:val="24"/>
+        </w:rPr>
+        <w:t>(</w:t>
+      </w:r>
+      <w:r>
+        <w:rPr>
+          <w:rFonts w:ascii="Consolas" w:hAnsi="Consolas"/>
+          <w:color w:val="A31515"/>
+          <w:szCs w:val="24"/>
+        </w:rPr>
+        <w:t>"${CMAKE_SOURCE_</w:t>
+      </w:r>
+      <w:proofErr w:type="gramStart"/>
+      <w:r>
+        <w:rPr>
+          <w:rFonts w:ascii="Consolas" w:hAnsi="Consolas"/>
+          <w:color w:val="A31515"/>
+          <w:szCs w:val="24"/>
+        </w:rPr>
+        <w:t>DIR}/</w:t>
+      </w:r>
+      <w:proofErr w:type="spellStart"/>
+      <w:r>
+        <w:rPr>
+          <w:rFonts w:ascii="Consolas" w:hAnsi="Consolas"/>
+          <w:color w:val="A31515"/>
+          <w:szCs w:val="24"/>
+        </w:rPr>
+        <w:t>cmake</w:t>
+      </w:r>
+      <w:proofErr w:type="spellEnd"/>
+      <w:r>
+        <w:rPr>
+          <w:rFonts w:ascii="Consolas" w:hAnsi="Consolas"/>
+          <w:color w:val="A31515"/>
+          <w:szCs w:val="24"/>
+        </w:rPr>
+        <w:t>/</w:t>
+      </w:r>
+      <w:proofErr w:type="spellStart"/>
+      <w:r>
+        <w:rPr>
+          <w:rFonts w:ascii="Consolas" w:hAnsi="Consolas"/>
+          <w:color w:val="A31515"/>
+          <w:szCs w:val="24"/>
+        </w:rPr>
+        <w:t>CPM.cmake</w:t>
+      </w:r>
+      <w:proofErr w:type="spellEnd"/>
+      <w:proofErr w:type="gramEnd"/>
+      <w:r>
+        <w:rPr>
+          <w:rFonts w:ascii="Consolas" w:hAnsi="Consolas"/>
+          <w:color w:val="A31515"/>
+          <w:szCs w:val="24"/>
+        </w:rPr>
+        <w:t>"</w:t>
+      </w:r>
+      <w:r>
+        <w:rPr>
+          <w:rFonts w:ascii="Consolas" w:hAnsi="Consolas"/>
+          <w:color w:val="000000"/>
+          <w:szCs w:val="24"/>
+        </w:rPr>
+        <w:t>)</w:t>
+      </w:r>
+      <w:r>
+        <w:rPr>
+          <w:rFonts w:ascii="Consolas" w:hAnsi="Consolas"/>
+          <w:color w:val="000000"/>
+          <w:szCs w:val="24"/>
+        </w:rPr>
+        <w:t>.</w:t>
+      </w:r>
+    </w:p>
+    <w:p>
+      <w:pPr>
+        <w:pStyle w:val="NoSpacing"/>
+        <w:numPr>
+          <w:ilvl w:val="1"/>
+          <w:numId w:val="159"/>
+        </w:numPr>
+      </w:pPr>
+      <w:r>
+        <w:rPr>
+          <w:rFonts w:ascii="Consolas" w:hAnsi="Consolas"/>
+          <w:color w:val="A31515"/>
+          <w:szCs w:val="24"/>
+        </w:rPr>
+        <w:t>CMAKE_SOURCE_DIR</w:t>
+      </w:r>
+      <w:r>
+        <w:t xml:space="preserve"> is a built-in variable that holds the absolute path to the top-level directory of your CMake project</w:t>
+      </w:r>
+      <w:r>
+        <w:t>.</w:t>
+      </w:r>
+    </w:p>
+    <w:p>
+      <w:pPr>
+        <w:pStyle w:val="NoSpacing"/>
+        <w:numPr>
+          <w:ilvl w:val="0"/>
+          <w:numId w:val="160"/>
+        </w:numPr>
+      </w:pPr>
+      <w:r>
+        <w:t xml:space="preserve"> </w:t>
+      </w:r>
+      <w:r>
+        <w:t>D</w:t>
+      </w:r>
+      <w:r>
+        <w:t>efine and download a Git repository</w:t>
+      </w:r>
+      <w:r>
+        <w:t>:</w:t>
+      </w:r>
+    </w:p>
+    <w:p>
+      <w:pPr>
+        <w:pStyle w:val="NoSpacing"/>
+        <w:numPr>
+          <w:ilvl w:val="1"/>
+          <w:numId w:val="159"/>
+        </w:numPr>
+      </w:pPr>
+      <w:r>
+        <w:t xml:space="preserve">Use the </w:t>
+      </w:r>
+      <w:proofErr w:type="spellStart"/>
+      <w:r>
+        <w:rPr>
+          <w:rFonts w:ascii="Consolas" w:hAnsi="Consolas"/>
+          <w:color w:val="000000"/>
+          <w:sz w:val="26"/>
+          <w:szCs w:val="26"/>
+        </w:rPr>
+        <w:t>CPMAddPackage</w:t>
+      </w:r>
+      <w:proofErr w:type="spellEnd"/>
+      <w:r>
+        <w:t xml:space="preserve"> command</w:t>
+      </w:r>
+      <w:r>
+        <w:t xml:space="preserve"> as shown…</w:t>
+      </w:r>
+    </w:p>
+    <w:p>
+      <w:pPr>
+        <w:shd w:val="clear" w:color="auto" w:fill="FFFFFF"/>
+        <w:jc w:val="center"/>
+        <w:rPr>
+          <w:rFonts w:ascii="Consolas" w:hAnsi="Consolas"/>
+          <w:color w:val="000000"/>
+          <w:sz w:val="26"/>
+          <w:szCs w:val="26"/>
+        </w:rPr>
+      </w:pPr>
+      <w:proofErr w:type="spellStart"/>
+      <w:r>
+        <w:rPr>
+          <w:rFonts w:ascii="Consolas" w:hAnsi="Consolas"/>
+          <w:color w:val="000000"/>
+          <w:sz w:val="26"/>
+          <w:szCs w:val="26"/>
+        </w:rPr>
+        <w:t>CPMAddPackage</w:t>
+      </w:r>
+      <w:proofErr w:type="spellEnd"/>
+      <w:r>
+        <w:rPr>
+          <w:rFonts w:ascii="Consolas" w:hAnsi="Consolas"/>
+          <w:color w:val="000000"/>
+          <w:sz w:val="26"/>
+          <w:szCs w:val="26"/>
+        </w:rPr>
+        <w:t>(</w:t>
+      </w:r>
+      <w:r>
+        <w:rPr>
+          <w:rFonts w:ascii="Consolas" w:hAnsi="Consolas"/>
+          <w:color w:val="A31515"/>
+          <w:sz w:val="26"/>
+          <w:szCs w:val="26"/>
+        </w:rPr>
+        <w:t>"</w:t>
+      </w:r>
+      <w:proofErr w:type="spellStart"/>
+      <w:proofErr w:type="gramStart"/>
+      <w:r>
+        <w:rPr>
+          <w:rFonts w:ascii="Consolas" w:hAnsi="Consolas"/>
+          <w:color w:val="A31515"/>
+          <w:sz w:val="26"/>
+          <w:szCs w:val="26"/>
+        </w:rPr>
+        <w:t>gh:username</w:t>
+      </w:r>
+      <w:proofErr w:type="spellEnd"/>
+      <w:proofErr w:type="gramEnd"/>
+      <w:r>
+        <w:rPr>
+          <w:rFonts w:ascii="Consolas" w:hAnsi="Consolas"/>
+          <w:color w:val="A31515"/>
+          <w:sz w:val="26"/>
+          <w:szCs w:val="26"/>
+        </w:rPr>
+        <w:t>/</w:t>
+      </w:r>
+      <w:proofErr w:type="spellStart"/>
+      <w:r>
+        <w:rPr>
+          <w:rFonts w:ascii="Consolas" w:hAnsi="Consolas"/>
+          <w:color w:val="A31515"/>
+          <w:sz w:val="26"/>
+          <w:szCs w:val="26"/>
+        </w:rPr>
+        <w:t>repository#version</w:t>
+      </w:r>
+      <w:proofErr w:type="spellEnd"/>
+      <w:r>
+        <w:rPr>
+          <w:rFonts w:ascii="Consolas" w:hAnsi="Consolas"/>
+          <w:color w:val="A31515"/>
+          <w:sz w:val="26"/>
+          <w:szCs w:val="26"/>
+        </w:rPr>
+        <w:t>"</w:t>
+      </w:r>
+      <w:r>
+        <w:rPr>
+          <w:rFonts w:ascii="Consolas" w:hAnsi="Consolas"/>
+          <w:color w:val="000000"/>
+          <w:sz w:val="26"/>
+          <w:szCs w:val="26"/>
+        </w:rPr>
+        <w:t>)</w:t>
+      </w:r>
+    </w:p>
+    <w:p>
+      <w:pPr>
+        <w:pStyle w:val="NoSpacing"/>
+        <w:numPr>
+          <w:ilvl w:val="2"/>
+          <w:numId w:val="159"/>
+        </w:numPr>
+      </w:pPr>
+      <w:proofErr w:type="spellStart"/>
+      <w:r>
+        <w:rPr>
+          <w:rFonts w:ascii="Consolas" w:eastAsia="Times New Roman" w:hAnsi="Consolas" w:cs="Times New Roman"/>
+          <w:color w:val="000000"/>
+          <w:sz w:val="26"/>
+          <w:szCs w:val="26"/>
+          <w:lang w:val="en-IN" w:eastAsia="en-IN" w:bidi="hi-IN"/>
+        </w:rPr>
+        <w:t>CPMAddPackage</w:t>
+      </w:r>
+      <w:proofErr w:type="spellEnd"/>
+      <w:r>
+        <w:t xml:space="preserve">: This is the main function provided by the </w:t>
+      </w:r>
+      <w:r>
+        <w:rPr>
+          <w:rFonts w:ascii="Consolas" w:eastAsia="Times New Roman" w:hAnsi="Consolas" w:cs="Times New Roman"/>
+          <w:color w:val="000000"/>
+          <w:sz w:val="26"/>
+          <w:szCs w:val="26"/>
+          <w:lang w:val="en-IN" w:eastAsia="en-IN" w:bidi="hi-IN"/>
+        </w:rPr>
+        <w:t>CPM</w:t>
+      </w:r>
+      <w:r>
+        <w:t xml:space="preserve"> module to declare and fetch external dependencies.</w:t>
+      </w:r>
+    </w:p>
+    <w:p>
+      <w:pPr>
+        <w:pStyle w:val="NoSpacing"/>
+        <w:numPr>
+          <w:ilvl w:val="3"/>
+          <w:numId w:val="159"/>
+        </w:numPr>
+      </w:pPr>
+      <w:r>
+        <w:rPr>
+          <w:rFonts w:ascii="Consolas" w:eastAsia="Times New Roman" w:hAnsi="Consolas" w:cs="Times New Roman"/>
+          <w:color w:val="A31515"/>
+          <w:sz w:val="26"/>
+          <w:szCs w:val="26"/>
+          <w:lang w:val="en-IN" w:eastAsia="en-IN" w:bidi="hi-IN"/>
+        </w:rPr>
+        <w:t>"</w:t>
+      </w:r>
+      <w:proofErr w:type="spellStart"/>
+      <w:proofErr w:type="gramStart"/>
+      <w:r>
+        <w:rPr>
+          <w:rFonts w:ascii="Consolas" w:eastAsia="Times New Roman" w:hAnsi="Consolas" w:cs="Times New Roman"/>
+          <w:color w:val="A31515"/>
+          <w:sz w:val="26"/>
+          <w:szCs w:val="26"/>
+          <w:lang w:val="en-IN" w:eastAsia="en-IN" w:bidi="hi-IN"/>
+        </w:rPr>
+        <w:t>gh:username</w:t>
+      </w:r>
+      <w:proofErr w:type="spellEnd"/>
+      <w:proofErr w:type="gramEnd"/>
+      <w:r>
+        <w:rPr>
+          <w:rFonts w:ascii="Consolas" w:eastAsia="Times New Roman" w:hAnsi="Consolas" w:cs="Times New Roman"/>
+          <w:color w:val="A31515"/>
+          <w:sz w:val="26"/>
+          <w:szCs w:val="26"/>
+          <w:lang w:val="en-IN" w:eastAsia="en-IN" w:bidi="hi-IN"/>
+        </w:rPr>
+        <w:t>/</w:t>
+      </w:r>
+      <w:proofErr w:type="spellStart"/>
+      <w:r>
+        <w:rPr>
+          <w:rFonts w:ascii="Consolas" w:eastAsia="Times New Roman" w:hAnsi="Consolas" w:cs="Times New Roman"/>
+          <w:color w:val="A31515"/>
+          <w:sz w:val="26"/>
+          <w:szCs w:val="26"/>
+          <w:lang w:val="en-IN" w:eastAsia="en-IN" w:bidi="hi-IN"/>
+        </w:rPr>
+        <w:t>repository#version</w:t>
+      </w:r>
+      <w:proofErr w:type="spellEnd"/>
+      <w:r>
+        <w:rPr>
+          <w:rFonts w:ascii="Consolas" w:eastAsia="Times New Roman" w:hAnsi="Consolas" w:cs="Times New Roman"/>
+          <w:color w:val="A31515"/>
+          <w:sz w:val="26"/>
+          <w:szCs w:val="26"/>
+          <w:lang w:val="en-IN" w:eastAsia="en-IN" w:bidi="hi-IN"/>
+        </w:rPr>
+        <w:t>"</w:t>
+      </w:r>
+      <w:r>
+        <w:t>: This is a special URL format supported by CPM that:</w:t>
+      </w:r>
+    </w:p>
+    <w:p>
+      <w:pPr>
+        <w:pStyle w:val="NoSpacing"/>
+        <w:numPr>
+          <w:ilvl w:val="3"/>
+          <w:numId w:val="159"/>
+        </w:numPr>
+      </w:pPr>
+      <w:r>
+        <w:rPr>
+          <w:rFonts w:ascii="Consolas" w:eastAsia="Times New Roman" w:hAnsi="Consolas" w:cs="Times New Roman"/>
+          <w:color w:val="A31515"/>
+          <w:sz w:val="26"/>
+          <w:szCs w:val="26"/>
+          <w:lang w:val="en-IN" w:eastAsia="en-IN" w:bidi="hi-IN"/>
+        </w:rPr>
+        <w:t>"</w:t>
+      </w:r>
+      <w:proofErr w:type="spellStart"/>
+      <w:proofErr w:type="gramStart"/>
+      <w:r>
+        <w:rPr>
+          <w:rFonts w:ascii="Consolas" w:eastAsia="Times New Roman" w:hAnsi="Consolas" w:cs="Times New Roman"/>
+          <w:color w:val="A31515"/>
+          <w:sz w:val="26"/>
+          <w:szCs w:val="26"/>
+          <w:lang w:val="en-IN" w:eastAsia="en-IN" w:bidi="hi-IN"/>
+        </w:rPr>
+        <w:t>gh</w:t>
+      </w:r>
+      <w:proofErr w:type="spellEnd"/>
+      <w:proofErr w:type="gramEnd"/>
+      <w:r>
+        <w:rPr>
+          <w:rFonts w:ascii="Consolas" w:eastAsia="Times New Roman" w:hAnsi="Consolas" w:cs="Times New Roman"/>
+          <w:color w:val="A31515"/>
+          <w:sz w:val="26"/>
+          <w:szCs w:val="26"/>
+          <w:lang w:val="en-IN" w:eastAsia="en-IN" w:bidi="hi-IN"/>
+        </w:rPr>
+        <w:t>:"</w:t>
+      </w:r>
+      <w:r>
+        <w:t xml:space="preserve"> Indicates that the dependency is located on GitHub.</w:t>
+      </w:r>
+    </w:p>
+    <w:p>
+      <w:pPr>
+        <w:pStyle w:val="NoSpacing"/>
+        <w:numPr>
+          <w:ilvl w:val="3"/>
+          <w:numId w:val="159"/>
+        </w:numPr>
+      </w:pPr>
+      <w:r>
+        <w:lastRenderedPageBreak/>
+        <w:drawing>
+          <wp:anchor distT="0" distB="0" distL="114300" distR="114300" simplePos="0" relativeHeight="251666432" behindDoc="0" locked="0" layoutInCell="1" allowOverlap="1" wp14:anchorId="3568F857" wp14:editId="42F50E62">
+            <wp:simplePos x="0" y="0"/>
+            <wp:positionH relativeFrom="margin">
+              <wp:posOffset>-339725</wp:posOffset>
+            </wp:positionH>
+            <wp:positionV relativeFrom="paragraph">
+              <wp:posOffset>0</wp:posOffset>
+            </wp:positionV>
+            <wp:extent cx="3125470" cy="748030"/>
+            <wp:effectExtent l="0" t="0" r="0" b="0"/>
+            <wp:wrapSquare wrapText="bothSides"/>
+            <wp:docPr id="673907245" name="Picture 1"/>
+            <wp:cNvGraphicFramePr>
+              <a:graphicFrameLocks xmlns:a="http://schemas.openxmlformats.org/drawingml/2006/main" noChangeAspect="1"/>
+            </wp:cNvGraphicFramePr>
+            <a:graphic xmlns:a="http://schemas.openxmlformats.org/drawingml/2006/main">
+              <a:graphicData uri="http://schemas.openxmlformats.org/drawingml/2006/picture">
+                <pic:pic xmlns:pic="http://schemas.openxmlformats.org/drawingml/2006/picture">
+                  <pic:nvPicPr>
+                    <pic:cNvPr id="673907245" name=""/>
+                    <pic:cNvPicPr/>
+                  </pic:nvPicPr>
+                  <pic:blipFill>
+                    <a:blip r:embed="rId40">
+                      <a:extLst>
+                        <a:ext uri="{28A0092B-C50C-407E-A947-70E740481C1C}">
+                          <a14:useLocalDpi xmlns:a14="http://schemas.microsoft.com/office/drawing/2010/main" val="0"/>
+                        </a:ext>
+                      </a:extLst>
+                    </a:blip>
+                    <a:stretch>
+                      <a:fillRect/>
+                    </a:stretch>
+                  </pic:blipFill>
+                  <pic:spPr>
+                    <a:xfrm>
+                      <a:off x="0" y="0"/>
+                      <a:ext cx="3125470" cy="748030"/>
+                    </a:xfrm>
+                    <a:prstGeom prst="rect">
+                      <a:avLst/>
+                    </a:prstGeom>
+                  </pic:spPr>
+                </pic:pic>
+              </a:graphicData>
+            </a:graphic>
+            <wp14:sizeRelH relativeFrom="page">
+              <wp14:pctWidth>0</wp14:pctWidth>
+            </wp14:sizeRelH>
+            <wp14:sizeRelV relativeFrom="page">
+              <wp14:pctHeight>0</wp14:pctHeight>
+            </wp14:sizeRelV>
+          </wp:anchor>
+        </w:drawing>
+      </w:r>
+      <w:r>
+        <w:rPr>
+          <w:rFonts w:ascii="Consolas" w:eastAsia="Times New Roman" w:hAnsi="Consolas" w:cs="Times New Roman"/>
+          <w:color w:val="A31515"/>
+          <w:sz w:val="26"/>
+          <w:szCs w:val="26"/>
+          <w:lang w:val="en-IN" w:eastAsia="en-IN" w:bidi="hi-IN"/>
+        </w:rPr>
+        <w:t>"username/repository"</w:t>
+      </w:r>
+      <w:r>
+        <w:t>: Specifies the GitHub username and the name of the repository containing the dependency.</w:t>
+      </w:r>
+    </w:p>
+    <w:p>
+      <w:pPr>
+        <w:pStyle w:val="NoSpacing"/>
+        <w:numPr>
+          <w:ilvl w:val="3"/>
+          <w:numId w:val="159"/>
+        </w:numPr>
+      </w:pPr>
+      <w:r>
+        <w:rPr>
+          <w:rFonts w:ascii="Consolas" w:eastAsia="Times New Roman" w:hAnsi="Consolas" w:cs="Times New Roman"/>
+          <w:color w:val="A31515"/>
+          <w:sz w:val="26"/>
+          <w:szCs w:val="26"/>
+          <w:lang w:val="en-IN" w:eastAsia="en-IN" w:bidi="hi-IN"/>
+        </w:rPr>
+        <w:t>"#version"</w:t>
+      </w:r>
+      <w:r>
+        <w:t>: (Optional) Specifies the desired version or tag of the repository. If omitted, CPM will typically use the latest commit from the main or master branch.</w:t>
+      </w:r>
+    </w:p>
+    <w:p>
+      <w:pPr>
+        <w:pStyle w:val="NoSpacing"/>
+        <w:numPr>
+          <w:ilvl w:val="1"/>
+          <w:numId w:val="159"/>
+        </w:numPr>
+      </w:pPr>
+      <w:r>
+        <w:t xml:space="preserve">Example: </w:t>
+      </w:r>
+    </w:p>
+    <w:p>
+      <w:pPr>
+        <w:shd w:val="clear" w:color="auto" w:fill="FFFFFF"/>
+        <w:spacing w:line="405" w:lineRule="atLeast"/>
+        <w:jc w:val="center"/>
+        <w:rPr>
+          <w:rFonts w:ascii="Consolas" w:hAnsi="Consolas"/>
+          <w:color w:val="000000"/>
+          <w:sz w:val="26"/>
+          <w:szCs w:val="26"/>
+        </w:rPr>
+      </w:pPr>
+      <w:proofErr w:type="spellStart"/>
+      <w:proofErr w:type="gramStart"/>
+      <w:r>
+        <w:rPr>
+          <w:rFonts w:ascii="Consolas" w:hAnsi="Consolas"/>
+          <w:color w:val="000000"/>
+          <w:sz w:val="26"/>
+          <w:szCs w:val="26"/>
+        </w:rPr>
+        <w:t>CPMAddPackage</w:t>
+      </w:r>
+      <w:proofErr w:type="spellEnd"/>
+      <w:r>
+        <w:rPr>
+          <w:rFonts w:ascii="Consolas" w:hAnsi="Consolas"/>
+          <w:color w:val="000000"/>
+          <w:sz w:val="26"/>
+          <w:szCs w:val="26"/>
+        </w:rPr>
+        <w:t>(</w:t>
+      </w:r>
+      <w:proofErr w:type="gramEnd"/>
+      <w:r>
+        <w:rPr>
+          <w:rFonts w:ascii="Consolas" w:hAnsi="Consolas"/>
+          <w:color w:val="A31515"/>
+          <w:sz w:val="26"/>
+          <w:szCs w:val="26"/>
+        </w:rPr>
+        <w:t>"</w:t>
+      </w:r>
+      <w:proofErr w:type="spellStart"/>
+      <w:r>
+        <w:rPr>
+          <w:rFonts w:ascii="Consolas" w:hAnsi="Consolas"/>
+          <w:color w:val="A31515"/>
+          <w:sz w:val="26"/>
+          <w:szCs w:val="26"/>
+        </w:rPr>
+        <w:t>gh:fmtlib</w:t>
+      </w:r>
+      <w:proofErr w:type="spellEnd"/>
+      <w:r>
+        <w:rPr>
+          <w:rFonts w:ascii="Consolas" w:hAnsi="Consolas"/>
+          <w:color w:val="A31515"/>
+          <w:sz w:val="26"/>
+          <w:szCs w:val="26"/>
+        </w:rPr>
+        <w:t>/</w:t>
+      </w:r>
+      <w:proofErr w:type="spellStart"/>
+      <w:r>
+        <w:rPr>
+          <w:rFonts w:ascii="Consolas" w:hAnsi="Consolas"/>
+          <w:color w:val="A31515"/>
+          <w:sz w:val="26"/>
+          <w:szCs w:val="26"/>
+        </w:rPr>
+        <w:t>fmt</w:t>
+      </w:r>
+      <w:proofErr w:type="spellEnd"/>
+      <w:r>
+        <w:rPr>
+          <w:rFonts w:ascii="Consolas" w:hAnsi="Consolas"/>
+          <w:color w:val="A31515"/>
+          <w:sz w:val="26"/>
+          <w:szCs w:val="26"/>
+        </w:rPr>
+        <w:t>#</w:t>
+      </w:r>
+      <w:r>
+        <w:t xml:space="preserve"> </w:t>
+      </w:r>
+      <w:r>
+        <w:rPr>
+          <w:rFonts w:ascii="Consolas" w:hAnsi="Consolas"/>
+          <w:color w:val="A31515"/>
+          <w:sz w:val="26"/>
+          <w:szCs w:val="26"/>
+        </w:rPr>
+        <w:t>11.1.2"</w:t>
+      </w:r>
+      <w:r>
+        <w:rPr>
+          <w:rFonts w:ascii="Consolas" w:hAnsi="Consolas"/>
+          <w:color w:val="000000"/>
+          <w:sz w:val="26"/>
+          <w:szCs w:val="26"/>
+        </w:rPr>
+        <w:t>)</w:t>
+      </w:r>
+    </w:p>
+    <w:p>
+      <w:pPr>
+        <w:shd w:val="clear" w:color="auto" w:fill="FFFFFF"/>
+        <w:spacing w:line="405" w:lineRule="atLeast"/>
+        <w:jc w:val="center"/>
+        <w:rPr>
+          <w:rFonts w:ascii="Consolas" w:hAnsi="Consolas"/>
+          <w:color w:val="000000"/>
+          <w:sz w:val="26"/>
+          <w:szCs w:val="26"/>
+        </w:rPr>
+      </w:pPr>
+    </w:p>
+    <w:p>
+      <w:pPr>
+        <w:pStyle w:val="NoSpacing"/>
+        <w:numPr>
+          <w:ilvl w:val="0"/>
+          <w:numId w:val="160"/>
+        </w:numPr>
+      </w:pPr>
+      <w:r>
+        <w:t>Link the Target Library:</w:t>
+      </w:r>
+    </w:p>
+    <w:p>
+      <w:pPr>
+        <w:pStyle w:val="NoSpacing"/>
+        <w:numPr>
+          <w:ilvl w:val="1"/>
+          <w:numId w:val="139"/>
+        </w:numPr>
+      </w:pPr>
+      <w:r>
+        <w:t xml:space="preserve">Use </w:t>
+      </w:r>
+      <w:proofErr w:type="spellStart"/>
+      <w:r>
+        <w:rPr>
+          <w:rFonts w:ascii="Consolas" w:eastAsia="Times New Roman" w:hAnsi="Consolas" w:cs="Times New Roman"/>
+          <w:color w:val="0000FF"/>
+          <w:sz w:val="26"/>
+          <w:szCs w:val="26"/>
+          <w:lang w:val="en-IN" w:eastAsia="en-IN" w:bidi="hi-IN"/>
+        </w:rPr>
+        <w:t>target_link_</w:t>
+      </w:r>
+      <w:proofErr w:type="gramStart"/>
+      <w:r>
+        <w:rPr>
+          <w:rFonts w:ascii="Consolas" w:eastAsia="Times New Roman" w:hAnsi="Consolas" w:cs="Times New Roman"/>
+          <w:color w:val="0000FF"/>
+          <w:sz w:val="26"/>
+          <w:szCs w:val="26"/>
+          <w:lang w:val="en-IN" w:eastAsia="en-IN" w:bidi="hi-IN"/>
+        </w:rPr>
+        <w:t>libraries</w:t>
+      </w:r>
+      <w:proofErr w:type="spellEnd"/>
+      <w:r>
+        <w:rPr>
+          <w:rFonts w:ascii="Consolas" w:hAnsi="Consolas"/>
+          <w:color w:val="000000"/>
+          <w:sz w:val="26"/>
+          <w:szCs w:val="26"/>
+        </w:rPr>
+        <w:t>(</w:t>
+      </w:r>
+      <w:proofErr w:type="gramEnd"/>
+      <w:r>
+        <w:rPr>
+          <w:rFonts w:ascii="Consolas" w:hAnsi="Consolas"/>
+          <w:color w:val="000000"/>
+          <w:sz w:val="26"/>
+          <w:szCs w:val="26"/>
+        </w:rPr>
+        <w:t>)</w:t>
+      </w:r>
+      <w:r>
+        <w:t xml:space="preserve"> to link your project's target with the downloaded library.</w:t>
+      </w:r>
+    </w:p>
+    <w:p>
+      <w:pPr>
+        <w:pStyle w:val="NoSpacing"/>
+        <w:numPr>
+          <w:ilvl w:val="1"/>
+          <w:numId w:val="139"/>
+        </w:numPr>
+      </w:pPr>
+      <w:r>
+        <w:t>This ensures the dependency is properly linked during the build process.</w:t>
+      </w:r>
+    </w:p>
+    <w:p>
+      <w:pPr>
+        <w:shd w:val="clear" w:color="auto" w:fill="FFFFFF"/>
+        <w:jc w:val="center"/>
+        <w:rPr>
+          <w:rFonts w:ascii="Consolas" w:hAnsi="Consolas"/>
+          <w:color w:val="000000"/>
+          <w:sz w:val="26"/>
+          <w:szCs w:val="26"/>
+        </w:rPr>
+      </w:pPr>
+      <w:proofErr w:type="spellStart"/>
+      <w:r>
+        <w:rPr>
+          <w:rFonts w:ascii="Consolas" w:hAnsi="Consolas"/>
+          <w:color w:val="0000FF"/>
+          <w:sz w:val="26"/>
+          <w:szCs w:val="26"/>
+        </w:rPr>
+        <w:t>target_link_libraries</w:t>
+      </w:r>
+      <w:proofErr w:type="spellEnd"/>
+      <w:r>
+        <w:rPr>
+          <w:rFonts w:ascii="Consolas" w:hAnsi="Consolas"/>
+          <w:color w:val="000000"/>
+          <w:sz w:val="26"/>
+          <w:szCs w:val="26"/>
+        </w:rPr>
+        <w:t>(</w:t>
+      </w:r>
+      <w:r>
+        <w:rPr>
+          <w:rFonts w:ascii="Consolas" w:hAnsi="Consolas"/>
+          <w:color w:val="0000FF"/>
+          <w:sz w:val="26"/>
+          <w:szCs w:val="26"/>
+        </w:rPr>
+        <w:t>${EXECUTABLE_NAME}</w:t>
+      </w:r>
+      <w:r>
+        <w:rPr>
+          <w:rFonts w:ascii="Consolas" w:hAnsi="Consolas"/>
+          <w:color w:val="000000"/>
+          <w:sz w:val="26"/>
+          <w:szCs w:val="26"/>
+        </w:rPr>
+        <w:t xml:space="preserve"> PUBLIC </w:t>
+      </w:r>
+      <w:proofErr w:type="spellStart"/>
+      <w:r>
+        <w:rPr>
+          <w:rFonts w:ascii="Consolas" w:hAnsi="Consolas"/>
+          <w:color w:val="000000"/>
+          <w:sz w:val="26"/>
+          <w:szCs w:val="26"/>
+        </w:rPr>
+        <w:t>fmt</w:t>
+      </w:r>
+      <w:proofErr w:type="spellEnd"/>
+      <w:r>
+        <w:rPr>
+          <w:rFonts w:ascii="Consolas" w:hAnsi="Consolas"/>
+          <w:color w:val="000000"/>
+          <w:sz w:val="26"/>
+          <w:szCs w:val="26"/>
+        </w:rPr>
+        <w:t>)</w:t>
+      </w:r>
+    </w:p>
+    <w:p>
+      <w:pPr>
+        <w:pStyle w:val="NoSpacing"/>
+        <w:numPr>
+          <w:ilvl w:val="0"/>
+          <w:numId w:val="160"/>
+        </w:numPr>
+      </w:pPr>
+      <w:r>
+        <w:rPr>
+          <w:noProof/>
+        </w:rPr>
+        <w:drawing>
+          <wp:anchor distT="0" distB="0" distL="114300" distR="114300" simplePos="0" relativeHeight="251667456" behindDoc="0" locked="0" layoutInCell="1" allowOverlap="1" wp14:anchorId="3591C4BE" wp14:editId="1C205212">
+            <wp:simplePos x="0" y="0"/>
+            <wp:positionH relativeFrom="column">
+              <wp:posOffset>-506095</wp:posOffset>
+            </wp:positionH>
+            <wp:positionV relativeFrom="paragraph">
+              <wp:posOffset>238125</wp:posOffset>
+            </wp:positionV>
+            <wp:extent cx="6961505" cy="3860800"/>
+            <wp:effectExtent l="0" t="0" r="0" b="6350"/>
+            <wp:wrapSquare wrapText="bothSides"/>
+            <wp:docPr id="961461422" name="Picture 1"/>
+            <wp:cNvGraphicFramePr>
+              <a:graphicFrameLocks xmlns:a="http://schemas.openxmlformats.org/drawingml/2006/main" noChangeAspect="1"/>
+            </wp:cNvGraphicFramePr>
+            <a:graphic xmlns:a="http://schemas.openxmlformats.org/drawingml/2006/main">
+              <a:graphicData uri="http://schemas.openxmlformats.org/drawingml/2006/picture">
+                <pic:pic xmlns:pic="http://schemas.openxmlformats.org/drawingml/2006/picture">
+                  <pic:nvPicPr>
+                    <pic:cNvPr id="961461422" name=""/>
+                    <pic:cNvPicPr/>
+                  </pic:nvPicPr>
+                  <pic:blipFill>
+                    <a:blip r:embed="rId41">
+                      <a:extLst>
+                        <a:ext uri="{28A0092B-C50C-407E-A947-70E740481C1C}">
+                          <a14:useLocalDpi xmlns:a14="http://schemas.microsoft.com/office/drawing/2010/main" val="0"/>
+                        </a:ext>
+                      </a:extLst>
+                    </a:blip>
+                    <a:stretch>
+                      <a:fillRect/>
+                    </a:stretch>
+                  </pic:blipFill>
+                  <pic:spPr>
+                    <a:xfrm>
+                      <a:off x="0" y="0"/>
+                      <a:ext cx="6961505" cy="3860800"/>
+                    </a:xfrm>
+                    <a:prstGeom prst="rect">
+                      <a:avLst/>
+                    </a:prstGeom>
+                  </pic:spPr>
+                </pic:pic>
+              </a:graphicData>
+            </a:graphic>
+            <wp14:sizeRelH relativeFrom="page">
+              <wp14:pctWidth>0</wp14:pctWidth>
+            </wp14:sizeRelH>
+            <wp14:sizeRelV relativeFrom="page">
+              <wp14:pctHeight>0</wp14:pctHeight>
+            </wp14:sizeRelV>
+          </wp:anchor>
+        </w:drawing>
+      </w:r>
+      <w:r>
+        <w:t>Build and Run:</w:t>
+      </w:r>
+    </w:p>
+    <w:p>
+      <w:pPr>
+        <w:shd w:val="clear" w:color="auto" w:fill="FFFFFF"/>
+        <w:spacing w:line="405" w:lineRule="atLeast"/>
+        <w:jc w:val="left"/>
+        <w:rPr>
+          <w:rFonts w:ascii="Consolas" w:hAnsi="Consolas"/>
+          <w:color w:val="000000"/>
+          <w:sz w:val="30"/>
+          <w:szCs w:val="30"/>
+        </w:rPr>
+      </w:pPr>
+    </w:p>
+    <w:p>
+      <w:pPr>
+        <w:shd w:val="clear" w:color="auto" w:fill="FFFFFF"/>
+        <w:spacing w:line="405" w:lineRule="atLeast"/>
+        <w:jc w:val="center"/>
+        <w:rPr>
+          <w:rFonts w:ascii="Consolas" w:hAnsi="Consolas"/>
+          <w:color w:val="000000"/>
+          <w:sz w:val="30"/>
+          <w:szCs w:val="30"/>
+        </w:rPr>
+      </w:pPr>
+    </w:p>
     <w:sectPr>
-      <w:footerReference w:type="default" r:id="rId38"/>
+      <w:footerReference w:type="default" r:id="rId42"/>
       <w:pgSz w:w="12240" w:h="15840"/>
       <w:pgMar w:top="1440" w:right="1440" w:bottom="1440" w:left="1440" w:header="720" w:footer="720" w:gutter="0"/>
       <w:pgBorders w:offsetFrom="page">
@@ -28828,6 +30174,119 @@
     </w:lvl>
   </w:abstractNum>
   <w:abstractNum w:abstractNumId="26" w15:restartNumberingAfterBreak="0">
+    <w:nsid w:val="17E85185"/>
+    <w:multiLevelType w:val="multilevel"/>
+    <w:tmpl w:val="460A649C"/>
+    <w:lvl w:ilvl="0">
+      <w:start w:val="1"/>
+      <w:numFmt w:val="decimal"/>
+      <w:lvlText w:val="%1."/>
+      <w:lvlJc w:val="left"/>
+      <w:pPr>
+        <w:tabs>
+          <w:tab w:val="num" w:pos="720"/>
+        </w:tabs>
+        <w:ind w:left="720" w:hanging="360"/>
+      </w:pPr>
+    </w:lvl>
+    <w:lvl w:ilvl="1" w:tentative="1">
+      <w:start w:val="1"/>
+      <w:numFmt w:val="decimal"/>
+      <w:lvlText w:val="%2."/>
+      <w:lvlJc w:val="left"/>
+      <w:pPr>
+        <w:tabs>
+          <w:tab w:val="num" w:pos="1440"/>
+        </w:tabs>
+        <w:ind w:left="1440" w:hanging="360"/>
+      </w:pPr>
+    </w:lvl>
+    <w:lvl w:ilvl="2" w:tentative="1">
+      <w:start w:val="1"/>
+      <w:numFmt w:val="decimal"/>
+      <w:lvlText w:val="%3."/>
+      <w:lvlJc w:val="left"/>
+      <w:pPr>
+        <w:tabs>
+          <w:tab w:val="num" w:pos="2160"/>
+        </w:tabs>
+        <w:ind w:left="2160" w:hanging="360"/>
+      </w:pPr>
+    </w:lvl>
+    <w:lvl w:ilvl="3" w:tentative="1">
+      <w:start w:val="1"/>
+      <w:numFmt w:val="decimal"/>
+      <w:lvlText w:val="%4."/>
+      <w:lvlJc w:val="left"/>
+      <w:pPr>
+        <w:tabs>
+          <w:tab w:val="num" w:pos="2880"/>
+        </w:tabs>
+        <w:ind w:left="2880" w:hanging="360"/>
+      </w:pPr>
+    </w:lvl>
+    <w:lvl w:ilvl="4" w:tentative="1">
+      <w:start w:val="1"/>
+      <w:numFmt w:val="decimal"/>
+      <w:lvlText w:val="%5."/>
+      <w:lvlJc w:val="left"/>
+      <w:pPr>
+        <w:tabs>
+          <w:tab w:val="num" w:pos="3600"/>
+        </w:tabs>
+        <w:ind w:left="3600" w:hanging="360"/>
+      </w:pPr>
+    </w:lvl>
+    <w:lvl w:ilvl="5" w:tentative="1">
+      <w:start w:val="1"/>
+      <w:numFmt w:val="decimal"/>
+      <w:lvlText w:val="%6."/>
+      <w:lvlJc w:val="left"/>
+      <w:pPr>
+        <w:tabs>
+          <w:tab w:val="num" w:pos="4320"/>
+        </w:tabs>
+        <w:ind w:left="4320" w:hanging="360"/>
+      </w:pPr>
+    </w:lvl>
+    <w:lvl w:ilvl="6" w:tentative="1">
+      <w:start w:val="1"/>
+      <w:numFmt w:val="decimal"/>
+      <w:lvlText w:val="%7."/>
+      <w:lvlJc w:val="left"/>
+      <w:pPr>
+        <w:tabs>
+          <w:tab w:val="num" w:pos="5040"/>
+        </w:tabs>
+        <w:ind w:left="5040" w:hanging="360"/>
+      </w:pPr>
+    </w:lvl>
+    <w:lvl w:ilvl="7" w:tentative="1">
+      <w:start w:val="1"/>
+      <w:numFmt w:val="decimal"/>
+      <w:lvlText w:val="%8."/>
+      <w:lvlJc w:val="left"/>
+      <w:pPr>
+        <w:tabs>
+          <w:tab w:val="num" w:pos="5760"/>
+        </w:tabs>
+        <w:ind w:left="5760" w:hanging="360"/>
+      </w:pPr>
+    </w:lvl>
+    <w:lvl w:ilvl="8" w:tentative="1">
+      <w:start w:val="1"/>
+      <w:numFmt w:val="decimal"/>
+      <w:lvlText w:val="%9."/>
+      <w:lvlJc w:val="left"/>
+      <w:pPr>
+        <w:tabs>
+          <w:tab w:val="num" w:pos="6480"/>
+        </w:tabs>
+        <w:ind w:left="6480" w:hanging="360"/>
+      </w:pPr>
+    </w:lvl>
+  </w:abstractNum>
+  <w:abstractNum w:abstractNumId="27" w15:restartNumberingAfterBreak="0">
     <w:nsid w:val="19370916"/>
     <w:multiLevelType w:val="hybridMultilevel"/>
     <w:tmpl w:val="62B2AD24"/>
@@ -28940,7 +30399,7 @@
       </w:rPr>
     </w:lvl>
   </w:abstractNum>
-  <w:abstractNum w:abstractNumId="27" w15:restartNumberingAfterBreak="0">
+  <w:abstractNum w:abstractNumId="28" w15:restartNumberingAfterBreak="0">
     <w:nsid w:val="193F3D15"/>
     <w:multiLevelType w:val="hybridMultilevel"/>
     <w:tmpl w:val="16AAC510"/>
@@ -29053,7 +30512,7 @@
       </w:rPr>
     </w:lvl>
   </w:abstractNum>
-  <w:abstractNum w:abstractNumId="28" w15:restartNumberingAfterBreak="0">
+  <w:abstractNum w:abstractNumId="29" w15:restartNumberingAfterBreak="0">
     <w:nsid w:val="1A031601"/>
     <w:multiLevelType w:val="hybridMultilevel"/>
     <w:tmpl w:val="36E08464"/>
@@ -29142,7 +30601,7 @@
       </w:pPr>
     </w:lvl>
   </w:abstractNum>
-  <w:abstractNum w:abstractNumId="29" w15:restartNumberingAfterBreak="0">
+  <w:abstractNum w:abstractNumId="30" w15:restartNumberingAfterBreak="0">
     <w:nsid w:val="1AA43E45"/>
     <w:multiLevelType w:val="hybridMultilevel"/>
     <w:tmpl w:val="E0441118"/>
@@ -29255,7 +30714,7 @@
       </w:rPr>
     </w:lvl>
   </w:abstractNum>
-  <w:abstractNum w:abstractNumId="30" w15:restartNumberingAfterBreak="0">
+  <w:abstractNum w:abstractNumId="31" w15:restartNumberingAfterBreak="0">
     <w:nsid w:val="1AEF0B2C"/>
     <w:multiLevelType w:val="hybridMultilevel"/>
     <w:tmpl w:val="F1DE931A"/>
@@ -29368,7 +30827,7 @@
       </w:rPr>
     </w:lvl>
   </w:abstractNum>
-  <w:abstractNum w:abstractNumId="31" w15:restartNumberingAfterBreak="0">
+  <w:abstractNum w:abstractNumId="32" w15:restartNumberingAfterBreak="0">
     <w:nsid w:val="1C2C0C54"/>
     <w:multiLevelType w:val="multilevel"/>
     <w:tmpl w:val="38683A06"/>
@@ -29517,7 +30976,7 @@
       </w:rPr>
     </w:lvl>
   </w:abstractNum>
-  <w:abstractNum w:abstractNumId="32" w15:restartNumberingAfterBreak="0">
+  <w:abstractNum w:abstractNumId="33" w15:restartNumberingAfterBreak="0">
     <w:nsid w:val="1D2603A7"/>
     <w:multiLevelType w:val="hybridMultilevel"/>
     <w:tmpl w:val="ACACE8AE"/>
@@ -29630,7 +31089,7 @@
       </w:rPr>
     </w:lvl>
   </w:abstractNum>
-  <w:abstractNum w:abstractNumId="33" w15:restartNumberingAfterBreak="0">
+  <w:abstractNum w:abstractNumId="34" w15:restartNumberingAfterBreak="0">
     <w:nsid w:val="1D545A25"/>
     <w:multiLevelType w:val="hybridMultilevel"/>
     <w:tmpl w:val="DAC424D2"/>
@@ -29716,7 +31175,7 @@
       </w:pPr>
     </w:lvl>
   </w:abstractNum>
-  <w:abstractNum w:abstractNumId="34" w15:restartNumberingAfterBreak="0">
+  <w:abstractNum w:abstractNumId="35" w15:restartNumberingAfterBreak="0">
     <w:nsid w:val="1E5D1010"/>
     <w:multiLevelType w:val="hybridMultilevel"/>
     <w:tmpl w:val="9D0EA9D8"/>
@@ -29829,7 +31288,7 @@
       </w:rPr>
     </w:lvl>
   </w:abstractNum>
-  <w:abstractNum w:abstractNumId="35" w15:restartNumberingAfterBreak="0">
+  <w:abstractNum w:abstractNumId="36" w15:restartNumberingAfterBreak="0">
     <w:nsid w:val="1EF254E1"/>
     <w:multiLevelType w:val="hybridMultilevel"/>
     <w:tmpl w:val="A71EABDA"/>
@@ -29942,7 +31401,7 @@
       </w:rPr>
     </w:lvl>
   </w:abstractNum>
-  <w:abstractNum w:abstractNumId="36" w15:restartNumberingAfterBreak="0">
+  <w:abstractNum w:abstractNumId="37" w15:restartNumberingAfterBreak="0">
     <w:nsid w:val="1F1B7DDA"/>
     <w:multiLevelType w:val="multilevel"/>
     <w:tmpl w:val="AA365D9E"/>
@@ -30055,7 +31514,7 @@
       </w:pPr>
     </w:lvl>
   </w:abstractNum>
-  <w:abstractNum w:abstractNumId="37" w15:restartNumberingAfterBreak="0">
+  <w:abstractNum w:abstractNumId="38" w15:restartNumberingAfterBreak="0">
     <w:nsid w:val="1FC3461C"/>
     <w:multiLevelType w:val="multilevel"/>
     <w:tmpl w:val="E7BE1F0E"/>
@@ -30204,7 +31663,7 @@
       </w:rPr>
     </w:lvl>
   </w:abstractNum>
-  <w:abstractNum w:abstractNumId="38" w15:restartNumberingAfterBreak="0">
+  <w:abstractNum w:abstractNumId="39" w15:restartNumberingAfterBreak="0">
     <w:nsid w:val="20157603"/>
     <w:multiLevelType w:val="multilevel"/>
     <w:tmpl w:val="5814899E"/>
@@ -30353,7 +31812,7 @@
       </w:rPr>
     </w:lvl>
   </w:abstractNum>
-  <w:abstractNum w:abstractNumId="39" w15:restartNumberingAfterBreak="0">
+  <w:abstractNum w:abstractNumId="40" w15:restartNumberingAfterBreak="0">
     <w:nsid w:val="203F4164"/>
     <w:multiLevelType w:val="hybridMultilevel"/>
     <w:tmpl w:val="AD3C526A"/>
@@ -30466,7 +31925,7 @@
       </w:rPr>
     </w:lvl>
   </w:abstractNum>
-  <w:abstractNum w:abstractNumId="40" w15:restartNumberingAfterBreak="0">
+  <w:abstractNum w:abstractNumId="41" w15:restartNumberingAfterBreak="0">
     <w:nsid w:val="20726845"/>
     <w:multiLevelType w:val="multilevel"/>
     <w:tmpl w:val="CCA44826"/>
@@ -30615,7 +32074,7 @@
       </w:rPr>
     </w:lvl>
   </w:abstractNum>
-  <w:abstractNum w:abstractNumId="41" w15:restartNumberingAfterBreak="0">
+  <w:abstractNum w:abstractNumId="42" w15:restartNumberingAfterBreak="0">
     <w:nsid w:val="215A3CFD"/>
     <w:multiLevelType w:val="hybridMultilevel"/>
     <w:tmpl w:val="6832B89C"/>
@@ -30728,7 +32187,7 @@
       </w:rPr>
     </w:lvl>
   </w:abstractNum>
-  <w:abstractNum w:abstractNumId="42" w15:restartNumberingAfterBreak="0">
+  <w:abstractNum w:abstractNumId="43" w15:restartNumberingAfterBreak="0">
     <w:nsid w:val="21E16815"/>
     <w:multiLevelType w:val="hybridMultilevel"/>
     <w:tmpl w:val="DAC424D2"/>
@@ -30814,7 +32273,7 @@
       </w:pPr>
     </w:lvl>
   </w:abstractNum>
-  <w:abstractNum w:abstractNumId="43" w15:restartNumberingAfterBreak="0">
+  <w:abstractNum w:abstractNumId="44" w15:restartNumberingAfterBreak="0">
     <w:nsid w:val="22210B99"/>
     <w:multiLevelType w:val="multilevel"/>
     <w:tmpl w:val="3398CD9C"/>
@@ -30963,7 +32422,7 @@
       </w:rPr>
     </w:lvl>
   </w:abstractNum>
-  <w:abstractNum w:abstractNumId="44" w15:restartNumberingAfterBreak="0">
+  <w:abstractNum w:abstractNumId="45" w15:restartNumberingAfterBreak="0">
     <w:nsid w:val="23012139"/>
     <w:multiLevelType w:val="multilevel"/>
     <w:tmpl w:val="961AEC28"/>
@@ -31112,7 +32571,7 @@
       </w:rPr>
     </w:lvl>
   </w:abstractNum>
-  <w:abstractNum w:abstractNumId="45" w15:restartNumberingAfterBreak="0">
+  <w:abstractNum w:abstractNumId="46" w15:restartNumberingAfterBreak="0">
     <w:nsid w:val="24CC50E3"/>
     <w:multiLevelType w:val="hybridMultilevel"/>
     <w:tmpl w:val="D8F4B2CE"/>
@@ -31225,7 +32684,7 @@
       </w:rPr>
     </w:lvl>
   </w:abstractNum>
-  <w:abstractNum w:abstractNumId="46" w15:restartNumberingAfterBreak="0">
+  <w:abstractNum w:abstractNumId="47" w15:restartNumberingAfterBreak="0">
     <w:nsid w:val="24D81C9D"/>
     <w:multiLevelType w:val="multilevel"/>
     <w:tmpl w:val="DB82C222"/>
@@ -31342,7 +32801,7 @@
       </w:pPr>
     </w:lvl>
   </w:abstractNum>
-  <w:abstractNum w:abstractNumId="47" w15:restartNumberingAfterBreak="0">
+  <w:abstractNum w:abstractNumId="48" w15:restartNumberingAfterBreak="0">
     <w:nsid w:val="25D920ED"/>
     <w:multiLevelType w:val="hybridMultilevel"/>
     <w:tmpl w:val="C3123E72"/>
@@ -31455,7 +32914,7 @@
       </w:rPr>
     </w:lvl>
   </w:abstractNum>
-  <w:abstractNum w:abstractNumId="48" w15:restartNumberingAfterBreak="0">
+  <w:abstractNum w:abstractNumId="49" w15:restartNumberingAfterBreak="0">
     <w:nsid w:val="26955864"/>
     <w:multiLevelType w:val="multilevel"/>
     <w:tmpl w:val="76B47522"/>
@@ -31568,7 +33027,7 @@
       </w:pPr>
     </w:lvl>
   </w:abstractNum>
-  <w:abstractNum w:abstractNumId="49" w15:restartNumberingAfterBreak="0">
+  <w:abstractNum w:abstractNumId="50" w15:restartNumberingAfterBreak="0">
     <w:nsid w:val="27702160"/>
     <w:multiLevelType w:val="hybridMultilevel"/>
     <w:tmpl w:val="2612EAC2"/>
@@ -31681,7 +33140,7 @@
       </w:rPr>
     </w:lvl>
   </w:abstractNum>
-  <w:abstractNum w:abstractNumId="50" w15:restartNumberingAfterBreak="0">
+  <w:abstractNum w:abstractNumId="51" w15:restartNumberingAfterBreak="0">
     <w:nsid w:val="283D773F"/>
     <w:multiLevelType w:val="multilevel"/>
     <w:tmpl w:val="009CB10A"/>
@@ -31830,7 +33289,7 @@
       </w:rPr>
     </w:lvl>
   </w:abstractNum>
-  <w:abstractNum w:abstractNumId="51" w15:restartNumberingAfterBreak="0">
+  <w:abstractNum w:abstractNumId="52" w15:restartNumberingAfterBreak="0">
     <w:nsid w:val="28B4371D"/>
     <w:multiLevelType w:val="hybridMultilevel"/>
     <w:tmpl w:val="1A2C67F2"/>
@@ -31943,7 +33402,7 @@
       </w:rPr>
     </w:lvl>
   </w:abstractNum>
-  <w:abstractNum w:abstractNumId="52" w15:restartNumberingAfterBreak="0">
+  <w:abstractNum w:abstractNumId="53" w15:restartNumberingAfterBreak="0">
     <w:nsid w:val="28E343A0"/>
     <w:multiLevelType w:val="hybridMultilevel"/>
     <w:tmpl w:val="FB76A942"/>
@@ -32056,7 +33515,7 @@
       </w:rPr>
     </w:lvl>
   </w:abstractNum>
-  <w:abstractNum w:abstractNumId="53" w15:restartNumberingAfterBreak="0">
+  <w:abstractNum w:abstractNumId="54" w15:restartNumberingAfterBreak="0">
     <w:nsid w:val="2A163D62"/>
     <w:multiLevelType w:val="hybridMultilevel"/>
     <w:tmpl w:val="8E607F3C"/>
@@ -32169,7 +33628,7 @@
       </w:rPr>
     </w:lvl>
   </w:abstractNum>
-  <w:abstractNum w:abstractNumId="54" w15:restartNumberingAfterBreak="0">
+  <w:abstractNum w:abstractNumId="55" w15:restartNumberingAfterBreak="0">
     <w:nsid w:val="2B1F0E2F"/>
     <w:multiLevelType w:val="multilevel"/>
     <w:tmpl w:val="91B671E2"/>
@@ -32318,7 +33777,7 @@
       </w:rPr>
     </w:lvl>
   </w:abstractNum>
-  <w:abstractNum w:abstractNumId="55" w15:restartNumberingAfterBreak="0">
+  <w:abstractNum w:abstractNumId="56" w15:restartNumberingAfterBreak="0">
     <w:nsid w:val="2B8964E2"/>
     <w:multiLevelType w:val="multilevel"/>
     <w:tmpl w:val="EA766F30"/>
@@ -32435,7 +33894,7 @@
       </w:pPr>
     </w:lvl>
   </w:abstractNum>
-  <w:abstractNum w:abstractNumId="56" w15:restartNumberingAfterBreak="0">
+  <w:abstractNum w:abstractNumId="57" w15:restartNumberingAfterBreak="0">
     <w:nsid w:val="2C48787B"/>
     <w:multiLevelType w:val="multilevel"/>
     <w:tmpl w:val="9236B690"/>
@@ -32584,7 +34043,7 @@
       </w:rPr>
     </w:lvl>
   </w:abstractNum>
-  <w:abstractNum w:abstractNumId="57" w15:restartNumberingAfterBreak="0">
+  <w:abstractNum w:abstractNumId="58" w15:restartNumberingAfterBreak="0">
     <w:nsid w:val="2C7D7A59"/>
     <w:multiLevelType w:val="hybridMultilevel"/>
     <w:tmpl w:val="EE6E7FB8"/>
@@ -32697,7 +34156,7 @@
       </w:rPr>
     </w:lvl>
   </w:abstractNum>
-  <w:abstractNum w:abstractNumId="58" w15:restartNumberingAfterBreak="0">
+  <w:abstractNum w:abstractNumId="59" w15:restartNumberingAfterBreak="0">
     <w:nsid w:val="2D5C4C41"/>
     <w:multiLevelType w:val="hybridMultilevel"/>
     <w:tmpl w:val="2C4A7458"/>
@@ -32810,7 +34269,7 @@
       </w:rPr>
     </w:lvl>
   </w:abstractNum>
-  <w:abstractNum w:abstractNumId="59" w15:restartNumberingAfterBreak="0">
+  <w:abstractNum w:abstractNumId="60" w15:restartNumberingAfterBreak="0">
     <w:nsid w:val="2DD03530"/>
     <w:multiLevelType w:val="multilevel"/>
     <w:tmpl w:val="57D4CB92"/>
@@ -32959,7 +34418,7 @@
       </w:rPr>
     </w:lvl>
   </w:abstractNum>
-  <w:abstractNum w:abstractNumId="60" w15:restartNumberingAfterBreak="0">
+  <w:abstractNum w:abstractNumId="61" w15:restartNumberingAfterBreak="0">
     <w:nsid w:val="2EEB2F72"/>
     <w:multiLevelType w:val="multilevel"/>
     <w:tmpl w:val="AF26B594"/>
@@ -33108,7 +34567,7 @@
       </w:rPr>
     </w:lvl>
   </w:abstractNum>
-  <w:abstractNum w:abstractNumId="61" w15:restartNumberingAfterBreak="0">
+  <w:abstractNum w:abstractNumId="62" w15:restartNumberingAfterBreak="0">
     <w:nsid w:val="2FE22C39"/>
     <w:multiLevelType w:val="multilevel"/>
     <w:tmpl w:val="891EE384"/>
@@ -33257,7 +34716,7 @@
       </w:rPr>
     </w:lvl>
   </w:abstractNum>
-  <w:abstractNum w:abstractNumId="62" w15:restartNumberingAfterBreak="0">
+  <w:abstractNum w:abstractNumId="63" w15:restartNumberingAfterBreak="0">
     <w:nsid w:val="308358EA"/>
     <w:multiLevelType w:val="hybridMultilevel"/>
     <w:tmpl w:val="7070105E"/>
@@ -33348,7 +34807,7 @@
       </w:pPr>
     </w:lvl>
   </w:abstractNum>
-  <w:abstractNum w:abstractNumId="63" w15:restartNumberingAfterBreak="0">
+  <w:abstractNum w:abstractNumId="64" w15:restartNumberingAfterBreak="0">
     <w:nsid w:val="316815F4"/>
     <w:multiLevelType w:val="multilevel"/>
     <w:tmpl w:val="AB6CB8F4"/>
@@ -33497,7 +34956,7 @@
       </w:rPr>
     </w:lvl>
   </w:abstractNum>
-  <w:abstractNum w:abstractNumId="64" w15:restartNumberingAfterBreak="0">
+  <w:abstractNum w:abstractNumId="65" w15:restartNumberingAfterBreak="0">
     <w:nsid w:val="318620C1"/>
     <w:multiLevelType w:val="multilevel"/>
     <w:tmpl w:val="6BF2B484"/>
@@ -33614,7 +35073,7 @@
       </w:pPr>
     </w:lvl>
   </w:abstractNum>
-  <w:abstractNum w:abstractNumId="65" w15:restartNumberingAfterBreak="0">
+  <w:abstractNum w:abstractNumId="66" w15:restartNumberingAfterBreak="0">
     <w:nsid w:val="33A02F89"/>
     <w:multiLevelType w:val="hybridMultilevel"/>
     <w:tmpl w:val="0CAA2554"/>
@@ -33727,7 +35186,7 @@
       </w:rPr>
     </w:lvl>
   </w:abstractNum>
-  <w:abstractNum w:abstractNumId="66" w15:restartNumberingAfterBreak="0">
+  <w:abstractNum w:abstractNumId="67" w15:restartNumberingAfterBreak="0">
     <w:nsid w:val="34F72A56"/>
     <w:multiLevelType w:val="hybridMultilevel"/>
     <w:tmpl w:val="F8E88538"/>
@@ -33840,7 +35299,7 @@
       </w:rPr>
     </w:lvl>
   </w:abstractNum>
-  <w:abstractNum w:abstractNumId="67" w15:restartNumberingAfterBreak="0">
+  <w:abstractNum w:abstractNumId="68" w15:restartNumberingAfterBreak="0">
     <w:nsid w:val="358D32E2"/>
     <w:multiLevelType w:val="multilevel"/>
     <w:tmpl w:val="96FE3686"/>
@@ -33989,7 +35448,7 @@
       </w:rPr>
     </w:lvl>
   </w:abstractNum>
-  <w:abstractNum w:abstractNumId="68" w15:restartNumberingAfterBreak="0">
+  <w:abstractNum w:abstractNumId="69" w15:restartNumberingAfterBreak="0">
     <w:nsid w:val="35ED02AF"/>
     <w:multiLevelType w:val="multilevel"/>
     <w:tmpl w:val="53F8DC22"/>
@@ -34106,7 +35565,7 @@
       </w:pPr>
     </w:lvl>
   </w:abstractNum>
-  <w:abstractNum w:abstractNumId="69" w15:restartNumberingAfterBreak="0">
+  <w:abstractNum w:abstractNumId="70" w15:restartNumberingAfterBreak="0">
     <w:nsid w:val="36BC1676"/>
     <w:multiLevelType w:val="multilevel"/>
     <w:tmpl w:val="E760E060"/>
@@ -34231,7 +35690,7 @@
       </w:pPr>
     </w:lvl>
   </w:abstractNum>
-  <w:abstractNum w:abstractNumId="70" w15:restartNumberingAfterBreak="0">
+  <w:abstractNum w:abstractNumId="71" w15:restartNumberingAfterBreak="0">
     <w:nsid w:val="375E4F97"/>
     <w:multiLevelType w:val="hybridMultilevel"/>
     <w:tmpl w:val="ADF65026"/>
@@ -34344,7 +35803,7 @@
       </w:rPr>
     </w:lvl>
   </w:abstractNum>
-  <w:abstractNum w:abstractNumId="71" w15:restartNumberingAfterBreak="0">
+  <w:abstractNum w:abstractNumId="72" w15:restartNumberingAfterBreak="0">
     <w:nsid w:val="391B035B"/>
     <w:multiLevelType w:val="hybridMultilevel"/>
     <w:tmpl w:val="CB389812"/>
@@ -34433,7 +35892,7 @@
       </w:pPr>
     </w:lvl>
   </w:abstractNum>
-  <w:abstractNum w:abstractNumId="72" w15:restartNumberingAfterBreak="0">
+  <w:abstractNum w:abstractNumId="73" w15:restartNumberingAfterBreak="0">
     <w:nsid w:val="3A25550E"/>
     <w:multiLevelType w:val="hybridMultilevel"/>
     <w:tmpl w:val="79645B5E"/>
@@ -34546,7 +36005,7 @@
       </w:rPr>
     </w:lvl>
   </w:abstractNum>
-  <w:abstractNum w:abstractNumId="73" w15:restartNumberingAfterBreak="0">
+  <w:abstractNum w:abstractNumId="74" w15:restartNumberingAfterBreak="0">
     <w:nsid w:val="3A79053A"/>
     <w:multiLevelType w:val="hybridMultilevel"/>
     <w:tmpl w:val="B1243D68"/>
@@ -34635,7 +36094,7 @@
       </w:pPr>
     </w:lvl>
   </w:abstractNum>
-  <w:abstractNum w:abstractNumId="74" w15:restartNumberingAfterBreak="0">
+  <w:abstractNum w:abstractNumId="75" w15:restartNumberingAfterBreak="0">
     <w:nsid w:val="3B5B5D8D"/>
     <w:multiLevelType w:val="hybridMultilevel"/>
     <w:tmpl w:val="79A0923E"/>
@@ -34748,7 +36207,7 @@
       </w:rPr>
     </w:lvl>
   </w:abstractNum>
-  <w:abstractNum w:abstractNumId="75" w15:restartNumberingAfterBreak="0">
+  <w:abstractNum w:abstractNumId="76" w15:restartNumberingAfterBreak="0">
     <w:nsid w:val="3B6A15D4"/>
     <w:multiLevelType w:val="hybridMultilevel"/>
     <w:tmpl w:val="B58AECCA"/>
@@ -34837,7 +36296,7 @@
       </w:pPr>
     </w:lvl>
   </w:abstractNum>
-  <w:abstractNum w:abstractNumId="76" w15:restartNumberingAfterBreak="0">
+  <w:abstractNum w:abstractNumId="77" w15:restartNumberingAfterBreak="0">
     <w:nsid w:val="3B742250"/>
     <w:multiLevelType w:val="hybridMultilevel"/>
     <w:tmpl w:val="1DDC02F2"/>
@@ -34930,7 +36389,7 @@
       </w:pPr>
     </w:lvl>
   </w:abstractNum>
-  <w:abstractNum w:abstractNumId="77" w15:restartNumberingAfterBreak="0">
+  <w:abstractNum w:abstractNumId="78" w15:restartNumberingAfterBreak="0">
     <w:nsid w:val="3B962CB0"/>
     <w:multiLevelType w:val="multilevel"/>
     <w:tmpl w:val="0D024DEC"/>
@@ -35079,7 +36538,7 @@
       </w:rPr>
     </w:lvl>
   </w:abstractNum>
-  <w:abstractNum w:abstractNumId="78" w15:restartNumberingAfterBreak="0">
+  <w:abstractNum w:abstractNumId="79" w15:restartNumberingAfterBreak="0">
     <w:nsid w:val="3C7D5178"/>
     <w:multiLevelType w:val="hybridMultilevel"/>
     <w:tmpl w:val="9056B05A"/>
@@ -35192,7 +36651,7 @@
       </w:rPr>
     </w:lvl>
   </w:abstractNum>
-  <w:abstractNum w:abstractNumId="79" w15:restartNumberingAfterBreak="0">
+  <w:abstractNum w:abstractNumId="80" w15:restartNumberingAfterBreak="0">
     <w:nsid w:val="3CCE70A0"/>
     <w:multiLevelType w:val="multilevel"/>
     <w:tmpl w:val="E0107DF0"/>
@@ -35341,7 +36800,7 @@
       </w:rPr>
     </w:lvl>
   </w:abstractNum>
-  <w:abstractNum w:abstractNumId="80" w15:restartNumberingAfterBreak="0">
+  <w:abstractNum w:abstractNumId="81" w15:restartNumberingAfterBreak="0">
     <w:nsid w:val="3D605921"/>
     <w:multiLevelType w:val="multilevel"/>
     <w:tmpl w:val="3508E018"/>
@@ -35490,7 +36949,7 @@
       </w:rPr>
     </w:lvl>
   </w:abstractNum>
-  <w:abstractNum w:abstractNumId="81" w15:restartNumberingAfterBreak="0">
+  <w:abstractNum w:abstractNumId="82" w15:restartNumberingAfterBreak="0">
     <w:nsid w:val="3DF801A6"/>
     <w:multiLevelType w:val="multilevel"/>
     <w:tmpl w:val="EC2CD73A"/>
@@ -35639,7 +37098,7 @@
       </w:rPr>
     </w:lvl>
   </w:abstractNum>
-  <w:abstractNum w:abstractNumId="82" w15:restartNumberingAfterBreak="0">
+  <w:abstractNum w:abstractNumId="83" w15:restartNumberingAfterBreak="0">
     <w:nsid w:val="3E120988"/>
     <w:multiLevelType w:val="multilevel"/>
     <w:tmpl w:val="CABC0F6A"/>
@@ -35788,7 +37247,7 @@
       </w:rPr>
     </w:lvl>
   </w:abstractNum>
-  <w:abstractNum w:abstractNumId="83" w15:restartNumberingAfterBreak="0">
+  <w:abstractNum w:abstractNumId="84" w15:restartNumberingAfterBreak="0">
     <w:nsid w:val="3E2C59CD"/>
     <w:multiLevelType w:val="hybridMultilevel"/>
     <w:tmpl w:val="201C573E"/>
@@ -35901,7 +37360,7 @@
       </w:rPr>
     </w:lvl>
   </w:abstractNum>
-  <w:abstractNum w:abstractNumId="84" w15:restartNumberingAfterBreak="0">
+  <w:abstractNum w:abstractNumId="85" w15:restartNumberingAfterBreak="0">
     <w:nsid w:val="3E323FFD"/>
     <w:multiLevelType w:val="multilevel"/>
     <w:tmpl w:val="1012EDE2"/>
@@ -36018,7 +37477,7 @@
       </w:pPr>
     </w:lvl>
   </w:abstractNum>
-  <w:abstractNum w:abstractNumId="85" w15:restartNumberingAfterBreak="0">
+  <w:abstractNum w:abstractNumId="86" w15:restartNumberingAfterBreak="0">
     <w:nsid w:val="3F8A487B"/>
     <w:multiLevelType w:val="hybridMultilevel"/>
     <w:tmpl w:val="47E0F452"/>
@@ -36131,7 +37590,7 @@
       </w:rPr>
     </w:lvl>
   </w:abstractNum>
-  <w:abstractNum w:abstractNumId="86" w15:restartNumberingAfterBreak="0">
+  <w:abstractNum w:abstractNumId="87" w15:restartNumberingAfterBreak="0">
     <w:nsid w:val="410225DE"/>
     <w:multiLevelType w:val="hybridMultilevel"/>
     <w:tmpl w:val="4796AF4C"/>
@@ -36244,7 +37703,7 @@
       </w:rPr>
     </w:lvl>
   </w:abstractNum>
-  <w:abstractNum w:abstractNumId="87" w15:restartNumberingAfterBreak="0">
+  <w:abstractNum w:abstractNumId="88" w15:restartNumberingAfterBreak="0">
     <w:nsid w:val="414F4431"/>
     <w:multiLevelType w:val="hybridMultilevel"/>
     <w:tmpl w:val="8132E69C"/>
@@ -36357,7 +37816,7 @@
       </w:rPr>
     </w:lvl>
   </w:abstractNum>
-  <w:abstractNum w:abstractNumId="88" w15:restartNumberingAfterBreak="0">
+  <w:abstractNum w:abstractNumId="89" w15:restartNumberingAfterBreak="0">
     <w:nsid w:val="41911A48"/>
     <w:multiLevelType w:val="multilevel"/>
     <w:tmpl w:val="06E82DA4"/>
@@ -36506,7 +37965,7 @@
       </w:rPr>
     </w:lvl>
   </w:abstractNum>
-  <w:abstractNum w:abstractNumId="89" w15:restartNumberingAfterBreak="0">
+  <w:abstractNum w:abstractNumId="90" w15:restartNumberingAfterBreak="0">
     <w:nsid w:val="41C4365B"/>
     <w:multiLevelType w:val="hybridMultilevel"/>
     <w:tmpl w:val="79645B5E"/>
@@ -36619,7 +38078,7 @@
       </w:rPr>
     </w:lvl>
   </w:abstractNum>
-  <w:abstractNum w:abstractNumId="90" w15:restartNumberingAfterBreak="0">
+  <w:abstractNum w:abstractNumId="91" w15:restartNumberingAfterBreak="0">
     <w:nsid w:val="42B848B7"/>
     <w:multiLevelType w:val="multilevel"/>
     <w:tmpl w:val="9126C890"/>
@@ -36768,7 +38227,7 @@
       </w:rPr>
     </w:lvl>
   </w:abstractNum>
-  <w:abstractNum w:abstractNumId="91" w15:restartNumberingAfterBreak="0">
+  <w:abstractNum w:abstractNumId="92" w15:restartNumberingAfterBreak="0">
     <w:nsid w:val="43D924AB"/>
     <w:multiLevelType w:val="hybridMultilevel"/>
     <w:tmpl w:val="E7346EFE"/>
@@ -36881,7 +38340,7 @@
       </w:rPr>
     </w:lvl>
   </w:abstractNum>
-  <w:abstractNum w:abstractNumId="92" w15:restartNumberingAfterBreak="0">
+  <w:abstractNum w:abstractNumId="93" w15:restartNumberingAfterBreak="0">
     <w:nsid w:val="450A56FF"/>
     <w:multiLevelType w:val="multilevel"/>
     <w:tmpl w:val="77F69432"/>
@@ -37030,7 +38489,7 @@
       </w:rPr>
     </w:lvl>
   </w:abstractNum>
-  <w:abstractNum w:abstractNumId="93" w15:restartNumberingAfterBreak="0">
+  <w:abstractNum w:abstractNumId="94" w15:restartNumberingAfterBreak="0">
     <w:nsid w:val="463A6ABB"/>
     <w:multiLevelType w:val="multilevel"/>
     <w:tmpl w:val="B6A6845E"/>
@@ -37179,7 +38638,7 @@
       </w:rPr>
     </w:lvl>
   </w:abstractNum>
-  <w:abstractNum w:abstractNumId="94" w15:restartNumberingAfterBreak="0">
+  <w:abstractNum w:abstractNumId="95" w15:restartNumberingAfterBreak="0">
     <w:nsid w:val="46E461A3"/>
     <w:multiLevelType w:val="multilevel"/>
     <w:tmpl w:val="FCEC7E3A"/>
@@ -37292,7 +38751,7 @@
       </w:pPr>
     </w:lvl>
   </w:abstractNum>
-  <w:abstractNum w:abstractNumId="95" w15:restartNumberingAfterBreak="0">
+  <w:abstractNum w:abstractNumId="96" w15:restartNumberingAfterBreak="0">
     <w:nsid w:val="482A3E97"/>
     <w:multiLevelType w:val="hybridMultilevel"/>
     <w:tmpl w:val="C1A213EA"/>
@@ -37405,7 +38864,7 @@
       </w:rPr>
     </w:lvl>
   </w:abstractNum>
-  <w:abstractNum w:abstractNumId="96" w15:restartNumberingAfterBreak="0">
+  <w:abstractNum w:abstractNumId="97" w15:restartNumberingAfterBreak="0">
     <w:nsid w:val="48E719D7"/>
     <w:multiLevelType w:val="hybridMultilevel"/>
     <w:tmpl w:val="9DC62210"/>
@@ -37518,7 +38977,7 @@
       </w:rPr>
     </w:lvl>
   </w:abstractNum>
-  <w:abstractNum w:abstractNumId="97" w15:restartNumberingAfterBreak="0">
+  <w:abstractNum w:abstractNumId="98" w15:restartNumberingAfterBreak="0">
     <w:nsid w:val="49A16E5F"/>
     <w:multiLevelType w:val="multilevel"/>
     <w:tmpl w:val="03D08E20"/>
@@ -37667,7 +39126,7 @@
       </w:rPr>
     </w:lvl>
   </w:abstractNum>
-  <w:abstractNum w:abstractNumId="98" w15:restartNumberingAfterBreak="0">
+  <w:abstractNum w:abstractNumId="99" w15:restartNumberingAfterBreak="0">
     <w:nsid w:val="4ACE7C56"/>
     <w:multiLevelType w:val="multilevel"/>
     <w:tmpl w:val="879E2C6A"/>
@@ -37816,7 +39275,7 @@
       </w:rPr>
     </w:lvl>
   </w:abstractNum>
-  <w:abstractNum w:abstractNumId="99" w15:restartNumberingAfterBreak="0">
+  <w:abstractNum w:abstractNumId="100" w15:restartNumberingAfterBreak="0">
     <w:nsid w:val="4C0642A1"/>
     <w:multiLevelType w:val="hybridMultilevel"/>
     <w:tmpl w:val="8A6E457C"/>
@@ -37929,7 +39388,7 @@
       </w:rPr>
     </w:lvl>
   </w:abstractNum>
-  <w:abstractNum w:abstractNumId="100" w15:restartNumberingAfterBreak="0">
+  <w:abstractNum w:abstractNumId="101" w15:restartNumberingAfterBreak="0">
     <w:nsid w:val="4C2B5E2B"/>
     <w:multiLevelType w:val="hybridMultilevel"/>
     <w:tmpl w:val="4770FFB0"/>
@@ -38042,7 +39501,7 @@
       </w:rPr>
     </w:lvl>
   </w:abstractNum>
-  <w:abstractNum w:abstractNumId="101" w15:restartNumberingAfterBreak="0">
+  <w:abstractNum w:abstractNumId="102" w15:restartNumberingAfterBreak="0">
     <w:nsid w:val="4C872A1D"/>
     <w:multiLevelType w:val="multilevel"/>
     <w:tmpl w:val="8D02106E"/>
@@ -38163,7 +39622,7 @@
       </w:pPr>
     </w:lvl>
   </w:abstractNum>
-  <w:abstractNum w:abstractNumId="102" w15:restartNumberingAfterBreak="0">
+  <w:abstractNum w:abstractNumId="103" w15:restartNumberingAfterBreak="0">
     <w:nsid w:val="4CD131E0"/>
     <w:multiLevelType w:val="hybridMultilevel"/>
     <w:tmpl w:val="1130BB9E"/>
@@ -38276,7 +39735,7 @@
       </w:rPr>
     </w:lvl>
   </w:abstractNum>
-  <w:abstractNum w:abstractNumId="103" w15:restartNumberingAfterBreak="0">
+  <w:abstractNum w:abstractNumId="104" w15:restartNumberingAfterBreak="0">
     <w:nsid w:val="4EFE2230"/>
     <w:multiLevelType w:val="hybridMultilevel"/>
     <w:tmpl w:val="6F601570"/>
@@ -38389,7 +39848,7 @@
       </w:rPr>
     </w:lvl>
   </w:abstractNum>
-  <w:abstractNum w:abstractNumId="104" w15:restartNumberingAfterBreak="0">
+  <w:abstractNum w:abstractNumId="105" w15:restartNumberingAfterBreak="0">
     <w:nsid w:val="4F4C57EE"/>
     <w:multiLevelType w:val="hybridMultilevel"/>
     <w:tmpl w:val="0538B85C"/>
@@ -38502,7 +39961,7 @@
       </w:rPr>
     </w:lvl>
   </w:abstractNum>
-  <w:abstractNum w:abstractNumId="105" w15:restartNumberingAfterBreak="0">
+  <w:abstractNum w:abstractNumId="106" w15:restartNumberingAfterBreak="0">
     <w:nsid w:val="505F25F0"/>
     <w:multiLevelType w:val="multilevel"/>
     <w:tmpl w:val="22543D1A"/>
@@ -38651,7 +40110,7 @@
       </w:rPr>
     </w:lvl>
   </w:abstractNum>
-  <w:abstractNum w:abstractNumId="106" w15:restartNumberingAfterBreak="0">
+  <w:abstractNum w:abstractNumId="107" w15:restartNumberingAfterBreak="0">
     <w:nsid w:val="50FC2D24"/>
     <w:multiLevelType w:val="multilevel"/>
     <w:tmpl w:val="00201AAC"/>
@@ -38768,7 +40227,7 @@
       </w:pPr>
     </w:lvl>
   </w:abstractNum>
-  <w:abstractNum w:abstractNumId="107" w15:restartNumberingAfterBreak="0">
+  <w:abstractNum w:abstractNumId="108" w15:restartNumberingAfterBreak="0">
     <w:nsid w:val="511B34E2"/>
     <w:multiLevelType w:val="hybridMultilevel"/>
     <w:tmpl w:val="FB545A34"/>
@@ -38881,7 +40340,7 @@
       </w:rPr>
     </w:lvl>
   </w:abstractNum>
-  <w:abstractNum w:abstractNumId="108" w15:restartNumberingAfterBreak="0">
+  <w:abstractNum w:abstractNumId="109" w15:restartNumberingAfterBreak="0">
     <w:nsid w:val="51740BF4"/>
     <w:multiLevelType w:val="hybridMultilevel"/>
     <w:tmpl w:val="AD3ECFAA"/>
@@ -38994,7 +40453,7 @@
       </w:rPr>
     </w:lvl>
   </w:abstractNum>
-  <w:abstractNum w:abstractNumId="109" w15:restartNumberingAfterBreak="0">
+  <w:abstractNum w:abstractNumId="110" w15:restartNumberingAfterBreak="0">
     <w:nsid w:val="51BA137F"/>
     <w:multiLevelType w:val="multilevel"/>
     <w:tmpl w:val="25EC3200"/>
@@ -39143,7 +40602,7 @@
       </w:rPr>
     </w:lvl>
   </w:abstractNum>
-  <w:abstractNum w:abstractNumId="110" w15:restartNumberingAfterBreak="0">
+  <w:abstractNum w:abstractNumId="111" w15:restartNumberingAfterBreak="0">
     <w:nsid w:val="51DC2D86"/>
     <w:multiLevelType w:val="hybridMultilevel"/>
     <w:tmpl w:val="3392BBFE"/>
@@ -39256,7 +40715,7 @@
       </w:rPr>
     </w:lvl>
   </w:abstractNum>
-  <w:abstractNum w:abstractNumId="111" w15:restartNumberingAfterBreak="0">
+  <w:abstractNum w:abstractNumId="112" w15:restartNumberingAfterBreak="0">
     <w:nsid w:val="55D807B4"/>
     <w:multiLevelType w:val="multilevel"/>
     <w:tmpl w:val="6C1E17EE"/>
@@ -39405,7 +40864,7 @@
       </w:rPr>
     </w:lvl>
   </w:abstractNum>
-  <w:abstractNum w:abstractNumId="112" w15:restartNumberingAfterBreak="0">
+  <w:abstractNum w:abstractNumId="113" w15:restartNumberingAfterBreak="0">
     <w:nsid w:val="574C5825"/>
     <w:multiLevelType w:val="multilevel"/>
     <w:tmpl w:val="753E542E"/>
@@ -39554,7 +41013,120 @@
       </w:rPr>
     </w:lvl>
   </w:abstractNum>
-  <w:abstractNum w:abstractNumId="113" w15:restartNumberingAfterBreak="0">
+  <w:abstractNum w:abstractNumId="114" w15:restartNumberingAfterBreak="0">
+    <w:nsid w:val="57756D9C"/>
+    <w:multiLevelType w:val="hybridMultilevel"/>
+    <w:tmpl w:val="783272C0"/>
+    <w:lvl w:ilvl="0" w:tplc="40090001">
+      <w:start w:val="1"/>
+      <w:numFmt w:val="bullet"/>
+      <w:lvlText w:val=""/>
+      <w:lvlJc w:val="left"/>
+      <w:pPr>
+        <w:ind w:left="720" w:hanging="360"/>
+      </w:pPr>
+      <w:rPr>
+        <w:rFonts w:ascii="Symbol" w:hAnsi="Symbol" w:hint="default"/>
+      </w:rPr>
+    </w:lvl>
+    <w:lvl w:ilvl="1" w:tplc="40090003" w:tentative="1">
+      <w:start w:val="1"/>
+      <w:numFmt w:val="bullet"/>
+      <w:lvlText w:val="o"/>
+      <w:lvlJc w:val="left"/>
+      <w:pPr>
+        <w:ind w:left="1440" w:hanging="360"/>
+      </w:pPr>
+      <w:rPr>
+        <w:rFonts w:ascii="Courier New" w:hAnsi="Courier New" w:cs="Courier New" w:hint="default"/>
+      </w:rPr>
+    </w:lvl>
+    <w:lvl w:ilvl="2" w:tplc="40090005" w:tentative="1">
+      <w:start w:val="1"/>
+      <w:numFmt w:val="bullet"/>
+      <w:lvlText w:val=""/>
+      <w:lvlJc w:val="left"/>
+      <w:pPr>
+        <w:ind w:left="2160" w:hanging="360"/>
+      </w:pPr>
+      <w:rPr>
+        <w:rFonts w:ascii="Wingdings" w:hAnsi="Wingdings" w:hint="default"/>
+      </w:rPr>
+    </w:lvl>
+    <w:lvl w:ilvl="3" w:tplc="40090001" w:tentative="1">
+      <w:start w:val="1"/>
+      <w:numFmt w:val="bullet"/>
+      <w:lvlText w:val=""/>
+      <w:lvlJc w:val="left"/>
+      <w:pPr>
+        <w:ind w:left="2880" w:hanging="360"/>
+      </w:pPr>
+      <w:rPr>
+        <w:rFonts w:ascii="Symbol" w:hAnsi="Symbol" w:hint="default"/>
+      </w:rPr>
+    </w:lvl>
+    <w:lvl w:ilvl="4" w:tplc="40090003" w:tentative="1">
+      <w:start w:val="1"/>
+      <w:numFmt w:val="bullet"/>
+      <w:lvlText w:val="o"/>
+      <w:lvlJc w:val="left"/>
+      <w:pPr>
+        <w:ind w:left="3600" w:hanging="360"/>
+      </w:pPr>
+      <w:rPr>
+        <w:rFonts w:ascii="Courier New" w:hAnsi="Courier New" w:cs="Courier New" w:hint="default"/>
+      </w:rPr>
+    </w:lvl>
+    <w:lvl w:ilvl="5" w:tplc="40090005" w:tentative="1">
+      <w:start w:val="1"/>
+      <w:numFmt w:val="bullet"/>
+      <w:lvlText w:val=""/>
+      <w:lvlJc w:val="left"/>
+      <w:pPr>
+        <w:ind w:left="4320" w:hanging="360"/>
+      </w:pPr>
+      <w:rPr>
+        <w:rFonts w:ascii="Wingdings" w:hAnsi="Wingdings" w:hint="default"/>
+      </w:rPr>
+    </w:lvl>
+    <w:lvl w:ilvl="6" w:tplc="40090001" w:tentative="1">
+      <w:start w:val="1"/>
+      <w:numFmt w:val="bullet"/>
+      <w:lvlText w:val=""/>
+      <w:lvlJc w:val="left"/>
+      <w:pPr>
+        <w:ind w:left="5040" w:hanging="360"/>
+      </w:pPr>
+      <w:rPr>
+        <w:rFonts w:ascii="Symbol" w:hAnsi="Symbol" w:hint="default"/>
+      </w:rPr>
+    </w:lvl>
+    <w:lvl w:ilvl="7" w:tplc="40090003" w:tentative="1">
+      <w:start w:val="1"/>
+      <w:numFmt w:val="bullet"/>
+      <w:lvlText w:val="o"/>
+      <w:lvlJc w:val="left"/>
+      <w:pPr>
+        <w:ind w:left="5760" w:hanging="360"/>
+      </w:pPr>
+      <w:rPr>
+        <w:rFonts w:ascii="Courier New" w:hAnsi="Courier New" w:cs="Courier New" w:hint="default"/>
+      </w:rPr>
+    </w:lvl>
+    <w:lvl w:ilvl="8" w:tplc="40090005" w:tentative="1">
+      <w:start w:val="1"/>
+      <w:numFmt w:val="bullet"/>
+      <w:lvlText w:val=""/>
+      <w:lvlJc w:val="left"/>
+      <w:pPr>
+        <w:ind w:left="6480" w:hanging="360"/>
+      </w:pPr>
+      <w:rPr>
+        <w:rFonts w:ascii="Wingdings" w:hAnsi="Wingdings" w:hint="default"/>
+      </w:rPr>
+    </w:lvl>
+  </w:abstractNum>
+  <w:abstractNum w:abstractNumId="115" w15:restartNumberingAfterBreak="0">
     <w:nsid w:val="57A109D5"/>
     <w:multiLevelType w:val="hybridMultilevel"/>
     <w:tmpl w:val="F86E3FB0"/>
@@ -39646,7 +41218,7 @@
       </w:pPr>
     </w:lvl>
   </w:abstractNum>
-  <w:abstractNum w:abstractNumId="114" w15:restartNumberingAfterBreak="0">
+  <w:abstractNum w:abstractNumId="116" w15:restartNumberingAfterBreak="0">
     <w:nsid w:val="59C51F10"/>
     <w:multiLevelType w:val="multilevel"/>
     <w:tmpl w:val="C4209AE6"/>
@@ -39795,7 +41367,120 @@
       </w:rPr>
     </w:lvl>
   </w:abstractNum>
-  <w:abstractNum w:abstractNumId="115" w15:restartNumberingAfterBreak="0">
+  <w:abstractNum w:abstractNumId="117" w15:restartNumberingAfterBreak="0">
+    <w:nsid w:val="5A703884"/>
+    <w:multiLevelType w:val="hybridMultilevel"/>
+    <w:tmpl w:val="9DD6850C"/>
+    <w:lvl w:ilvl="0" w:tplc="40090001">
+      <w:start w:val="1"/>
+      <w:numFmt w:val="bullet"/>
+      <w:lvlText w:val=""/>
+      <w:lvlJc w:val="left"/>
+      <w:pPr>
+        <w:ind w:left="720" w:hanging="360"/>
+      </w:pPr>
+      <w:rPr>
+        <w:rFonts w:ascii="Symbol" w:hAnsi="Symbol" w:hint="default"/>
+      </w:rPr>
+    </w:lvl>
+    <w:lvl w:ilvl="1" w:tplc="40090003" w:tentative="1">
+      <w:start w:val="1"/>
+      <w:numFmt w:val="bullet"/>
+      <w:lvlText w:val="o"/>
+      <w:lvlJc w:val="left"/>
+      <w:pPr>
+        <w:ind w:left="1440" w:hanging="360"/>
+      </w:pPr>
+      <w:rPr>
+        <w:rFonts w:ascii="Courier New" w:hAnsi="Courier New" w:cs="Courier New" w:hint="default"/>
+      </w:rPr>
+    </w:lvl>
+    <w:lvl w:ilvl="2" w:tplc="40090005" w:tentative="1">
+      <w:start w:val="1"/>
+      <w:numFmt w:val="bullet"/>
+      <w:lvlText w:val=""/>
+      <w:lvlJc w:val="left"/>
+      <w:pPr>
+        <w:ind w:left="2160" w:hanging="360"/>
+      </w:pPr>
+      <w:rPr>
+        <w:rFonts w:ascii="Wingdings" w:hAnsi="Wingdings" w:hint="default"/>
+      </w:rPr>
+    </w:lvl>
+    <w:lvl w:ilvl="3" w:tplc="40090001" w:tentative="1">
+      <w:start w:val="1"/>
+      <w:numFmt w:val="bullet"/>
+      <w:lvlText w:val=""/>
+      <w:lvlJc w:val="left"/>
+      <w:pPr>
+        <w:ind w:left="2880" w:hanging="360"/>
+      </w:pPr>
+      <w:rPr>
+        <w:rFonts w:ascii="Symbol" w:hAnsi="Symbol" w:hint="default"/>
+      </w:rPr>
+    </w:lvl>
+    <w:lvl w:ilvl="4" w:tplc="40090003" w:tentative="1">
+      <w:start w:val="1"/>
+      <w:numFmt w:val="bullet"/>
+      <w:lvlText w:val="o"/>
+      <w:lvlJc w:val="left"/>
+      <w:pPr>
+        <w:ind w:left="3600" w:hanging="360"/>
+      </w:pPr>
+      <w:rPr>
+        <w:rFonts w:ascii="Courier New" w:hAnsi="Courier New" w:cs="Courier New" w:hint="default"/>
+      </w:rPr>
+    </w:lvl>
+    <w:lvl w:ilvl="5" w:tplc="40090005" w:tentative="1">
+      <w:start w:val="1"/>
+      <w:numFmt w:val="bullet"/>
+      <w:lvlText w:val=""/>
+      <w:lvlJc w:val="left"/>
+      <w:pPr>
+        <w:ind w:left="4320" w:hanging="360"/>
+      </w:pPr>
+      <w:rPr>
+        <w:rFonts w:ascii="Wingdings" w:hAnsi="Wingdings" w:hint="default"/>
+      </w:rPr>
+    </w:lvl>
+    <w:lvl w:ilvl="6" w:tplc="40090001" w:tentative="1">
+      <w:start w:val="1"/>
+      <w:numFmt w:val="bullet"/>
+      <w:lvlText w:val=""/>
+      <w:lvlJc w:val="left"/>
+      <w:pPr>
+        <w:ind w:left="5040" w:hanging="360"/>
+      </w:pPr>
+      <w:rPr>
+        <w:rFonts w:ascii="Symbol" w:hAnsi="Symbol" w:hint="default"/>
+      </w:rPr>
+    </w:lvl>
+    <w:lvl w:ilvl="7" w:tplc="40090003" w:tentative="1">
+      <w:start w:val="1"/>
+      <w:numFmt w:val="bullet"/>
+      <w:lvlText w:val="o"/>
+      <w:lvlJc w:val="left"/>
+      <w:pPr>
+        <w:ind w:left="5760" w:hanging="360"/>
+      </w:pPr>
+      <w:rPr>
+        <w:rFonts w:ascii="Courier New" w:hAnsi="Courier New" w:cs="Courier New" w:hint="default"/>
+      </w:rPr>
+    </w:lvl>
+    <w:lvl w:ilvl="8" w:tplc="40090005" w:tentative="1">
+      <w:start w:val="1"/>
+      <w:numFmt w:val="bullet"/>
+      <w:lvlText w:val=""/>
+      <w:lvlJc w:val="left"/>
+      <w:pPr>
+        <w:ind w:left="6480" w:hanging="360"/>
+      </w:pPr>
+      <w:rPr>
+        <w:rFonts w:ascii="Wingdings" w:hAnsi="Wingdings" w:hint="default"/>
+      </w:rPr>
+    </w:lvl>
+  </w:abstractNum>
+  <w:abstractNum w:abstractNumId="118" w15:restartNumberingAfterBreak="0">
     <w:nsid w:val="5B42480C"/>
     <w:multiLevelType w:val="multilevel"/>
     <w:tmpl w:val="6C9E81A4"/>
@@ -39944,7 +41629,7 @@
       </w:rPr>
     </w:lvl>
   </w:abstractNum>
-  <w:abstractNum w:abstractNumId="116" w15:restartNumberingAfterBreak="0">
+  <w:abstractNum w:abstractNumId="119" w15:restartNumberingAfterBreak="0">
     <w:nsid w:val="5B993D9D"/>
     <w:multiLevelType w:val="hybridMultilevel"/>
     <w:tmpl w:val="BC3245B0"/>
@@ -40057,7 +41742,7 @@
       </w:rPr>
     </w:lvl>
   </w:abstractNum>
-  <w:abstractNum w:abstractNumId="117" w15:restartNumberingAfterBreak="0">
+  <w:abstractNum w:abstractNumId="120" w15:restartNumberingAfterBreak="0">
     <w:nsid w:val="5BBD18A1"/>
     <w:multiLevelType w:val="multilevel"/>
     <w:tmpl w:val="025CDAF0"/>
@@ -40206,7 +41891,7 @@
       </w:rPr>
     </w:lvl>
   </w:abstractNum>
-  <w:abstractNum w:abstractNumId="118" w15:restartNumberingAfterBreak="0">
+  <w:abstractNum w:abstractNumId="121" w15:restartNumberingAfterBreak="0">
     <w:nsid w:val="5C777EB9"/>
     <w:multiLevelType w:val="hybridMultilevel"/>
     <w:tmpl w:val="9B44FFEC"/>
@@ -40319,7 +42004,7 @@
       </w:rPr>
     </w:lvl>
   </w:abstractNum>
-  <w:abstractNum w:abstractNumId="119" w15:restartNumberingAfterBreak="0">
+  <w:abstractNum w:abstractNumId="122" w15:restartNumberingAfterBreak="0">
     <w:nsid w:val="5C7B14AE"/>
     <w:multiLevelType w:val="hybridMultilevel"/>
     <w:tmpl w:val="8F74E256"/>
@@ -40432,7 +42117,7 @@
       </w:rPr>
     </w:lvl>
   </w:abstractNum>
-  <w:abstractNum w:abstractNumId="120" w15:restartNumberingAfterBreak="0">
+  <w:abstractNum w:abstractNumId="123" w15:restartNumberingAfterBreak="0">
     <w:nsid w:val="5D4026DC"/>
     <w:multiLevelType w:val="multilevel"/>
     <w:tmpl w:val="E048AB8E"/>
@@ -40581,7 +42266,7 @@
       </w:rPr>
     </w:lvl>
   </w:abstractNum>
-  <w:abstractNum w:abstractNumId="121" w15:restartNumberingAfterBreak="0">
+  <w:abstractNum w:abstractNumId="124" w15:restartNumberingAfterBreak="0">
     <w:nsid w:val="5FE22A69"/>
     <w:multiLevelType w:val="hybridMultilevel"/>
     <w:tmpl w:val="7EE6DF74"/>
@@ -40694,7 +42379,7 @@
       </w:rPr>
     </w:lvl>
   </w:abstractNum>
-  <w:abstractNum w:abstractNumId="122" w15:restartNumberingAfterBreak="0">
+  <w:abstractNum w:abstractNumId="125" w15:restartNumberingAfterBreak="0">
     <w:nsid w:val="61EA28C9"/>
     <w:multiLevelType w:val="hybridMultilevel"/>
     <w:tmpl w:val="3A8ED17A"/>
@@ -40807,7 +42492,7 @@
       </w:rPr>
     </w:lvl>
   </w:abstractNum>
-  <w:abstractNum w:abstractNumId="123" w15:restartNumberingAfterBreak="0">
+  <w:abstractNum w:abstractNumId="126" w15:restartNumberingAfterBreak="0">
     <w:nsid w:val="62162697"/>
     <w:multiLevelType w:val="hybridMultilevel"/>
     <w:tmpl w:val="71403030"/>
@@ -40920,7 +42605,7 @@
       </w:rPr>
     </w:lvl>
   </w:abstractNum>
-  <w:abstractNum w:abstractNumId="124" w15:restartNumberingAfterBreak="0">
+  <w:abstractNum w:abstractNumId="127" w15:restartNumberingAfterBreak="0">
     <w:nsid w:val="62454602"/>
     <w:multiLevelType w:val="hybridMultilevel"/>
     <w:tmpl w:val="7E8071BA"/>
@@ -41033,7 +42718,7 @@
       </w:rPr>
     </w:lvl>
   </w:abstractNum>
-  <w:abstractNum w:abstractNumId="125" w15:restartNumberingAfterBreak="0">
+  <w:abstractNum w:abstractNumId="128" w15:restartNumberingAfterBreak="0">
     <w:nsid w:val="62982A10"/>
     <w:multiLevelType w:val="hybridMultilevel"/>
     <w:tmpl w:val="1E6201E0"/>
@@ -41146,7 +42831,7 @@
       </w:rPr>
     </w:lvl>
   </w:abstractNum>
-  <w:abstractNum w:abstractNumId="126" w15:restartNumberingAfterBreak="0">
+  <w:abstractNum w:abstractNumId="129" w15:restartNumberingAfterBreak="0">
     <w:nsid w:val="62E53C53"/>
     <w:multiLevelType w:val="hybridMultilevel"/>
     <w:tmpl w:val="F7DAED42"/>
@@ -41259,7 +42944,7 @@
       </w:rPr>
     </w:lvl>
   </w:abstractNum>
-  <w:abstractNum w:abstractNumId="127" w15:restartNumberingAfterBreak="0">
+  <w:abstractNum w:abstractNumId="130" w15:restartNumberingAfterBreak="0">
     <w:nsid w:val="635E4BE3"/>
     <w:multiLevelType w:val="hybridMultilevel"/>
     <w:tmpl w:val="687E0092"/>
@@ -41372,7 +43057,7 @@
       </w:rPr>
     </w:lvl>
   </w:abstractNum>
-  <w:abstractNum w:abstractNumId="128" w15:restartNumberingAfterBreak="0">
+  <w:abstractNum w:abstractNumId="131" w15:restartNumberingAfterBreak="0">
     <w:nsid w:val="636E4148"/>
     <w:multiLevelType w:val="multilevel"/>
     <w:tmpl w:val="6DD87E52"/>
@@ -41521,7 +43206,7 @@
       </w:rPr>
     </w:lvl>
   </w:abstractNum>
-  <w:abstractNum w:abstractNumId="129" w15:restartNumberingAfterBreak="0">
+  <w:abstractNum w:abstractNumId="132" w15:restartNumberingAfterBreak="0">
     <w:nsid w:val="64B41AE1"/>
     <w:multiLevelType w:val="multilevel"/>
     <w:tmpl w:val="CD40C600"/>
@@ -41670,7 +43355,7 @@
       </w:rPr>
     </w:lvl>
   </w:abstractNum>
-  <w:abstractNum w:abstractNumId="130" w15:restartNumberingAfterBreak="0">
+  <w:abstractNum w:abstractNumId="133" w15:restartNumberingAfterBreak="0">
     <w:nsid w:val="655C4ADE"/>
     <w:multiLevelType w:val="multilevel"/>
     <w:tmpl w:val="DD187508"/>
@@ -41819,7 +43504,7 @@
       </w:rPr>
     </w:lvl>
   </w:abstractNum>
-  <w:abstractNum w:abstractNumId="131" w15:restartNumberingAfterBreak="0">
+  <w:abstractNum w:abstractNumId="134" w15:restartNumberingAfterBreak="0">
     <w:nsid w:val="6588649F"/>
     <w:multiLevelType w:val="hybridMultilevel"/>
     <w:tmpl w:val="EC867D16"/>
@@ -41932,7 +43617,7 @@
       </w:rPr>
     </w:lvl>
   </w:abstractNum>
-  <w:abstractNum w:abstractNumId="132" w15:restartNumberingAfterBreak="0">
+  <w:abstractNum w:abstractNumId="135" w15:restartNumberingAfterBreak="0">
     <w:nsid w:val="66AB0401"/>
     <w:multiLevelType w:val="hybridMultilevel"/>
     <w:tmpl w:val="B5C02B0E"/>
@@ -42022,7 +43707,7 @@
       </w:pPr>
     </w:lvl>
   </w:abstractNum>
-  <w:abstractNum w:abstractNumId="133" w15:restartNumberingAfterBreak="0">
+  <w:abstractNum w:abstractNumId="136" w15:restartNumberingAfterBreak="0">
     <w:nsid w:val="67446293"/>
     <w:multiLevelType w:val="hybridMultilevel"/>
     <w:tmpl w:val="91B41FB6"/>
@@ -42111,7 +43796,7 @@
       </w:pPr>
     </w:lvl>
   </w:abstractNum>
-  <w:abstractNum w:abstractNumId="134" w15:restartNumberingAfterBreak="0">
+  <w:abstractNum w:abstractNumId="137" w15:restartNumberingAfterBreak="0">
     <w:nsid w:val="675F7408"/>
     <w:multiLevelType w:val="hybridMultilevel"/>
     <w:tmpl w:val="579455A6"/>
@@ -42224,7 +43909,7 @@
       </w:rPr>
     </w:lvl>
   </w:abstractNum>
-  <w:abstractNum w:abstractNumId="135" w15:restartNumberingAfterBreak="0">
+  <w:abstractNum w:abstractNumId="138" w15:restartNumberingAfterBreak="0">
     <w:nsid w:val="676427BA"/>
     <w:multiLevelType w:val="multilevel"/>
     <w:tmpl w:val="699E2A20"/>
@@ -42373,7 +44058,7 @@
       </w:rPr>
     </w:lvl>
   </w:abstractNum>
-  <w:abstractNum w:abstractNumId="136" w15:restartNumberingAfterBreak="0">
+  <w:abstractNum w:abstractNumId="139" w15:restartNumberingAfterBreak="0">
     <w:nsid w:val="67D06D61"/>
     <w:multiLevelType w:val="hybridMultilevel"/>
     <w:tmpl w:val="1088AE9E"/>
@@ -42486,7 +44171,120 @@
       </w:rPr>
     </w:lvl>
   </w:abstractNum>
-  <w:abstractNum w:abstractNumId="137" w15:restartNumberingAfterBreak="0">
+  <w:abstractNum w:abstractNumId="140" w15:restartNumberingAfterBreak="0">
+    <w:nsid w:val="69A2411D"/>
+    <w:multiLevelType w:val="hybridMultilevel"/>
+    <w:tmpl w:val="6338C8AA"/>
+    <w:lvl w:ilvl="0" w:tplc="40090001">
+      <w:start w:val="1"/>
+      <w:numFmt w:val="bullet"/>
+      <w:lvlText w:val=""/>
+      <w:lvlJc w:val="left"/>
+      <w:pPr>
+        <w:ind w:left="720" w:hanging="360"/>
+      </w:pPr>
+      <w:rPr>
+        <w:rFonts w:ascii="Symbol" w:hAnsi="Symbol" w:hint="default"/>
+      </w:rPr>
+    </w:lvl>
+    <w:lvl w:ilvl="1" w:tplc="40090003">
+      <w:start w:val="1"/>
+      <w:numFmt w:val="bullet"/>
+      <w:lvlText w:val="o"/>
+      <w:lvlJc w:val="left"/>
+      <w:pPr>
+        <w:ind w:left="1440" w:hanging="360"/>
+      </w:pPr>
+      <w:rPr>
+        <w:rFonts w:ascii="Courier New" w:hAnsi="Courier New" w:cs="Courier New" w:hint="default"/>
+      </w:rPr>
+    </w:lvl>
+    <w:lvl w:ilvl="2" w:tplc="40090005">
+      <w:start w:val="1"/>
+      <w:numFmt w:val="bullet"/>
+      <w:lvlText w:val=""/>
+      <w:lvlJc w:val="left"/>
+      <w:pPr>
+        <w:ind w:left="2160" w:hanging="360"/>
+      </w:pPr>
+      <w:rPr>
+        <w:rFonts w:ascii="Wingdings" w:hAnsi="Wingdings" w:hint="default"/>
+      </w:rPr>
+    </w:lvl>
+    <w:lvl w:ilvl="3" w:tplc="40090001">
+      <w:start w:val="1"/>
+      <w:numFmt w:val="bullet"/>
+      <w:lvlText w:val=""/>
+      <w:lvlJc w:val="left"/>
+      <w:pPr>
+        <w:ind w:left="2880" w:hanging="360"/>
+      </w:pPr>
+      <w:rPr>
+        <w:rFonts w:ascii="Symbol" w:hAnsi="Symbol" w:hint="default"/>
+      </w:rPr>
+    </w:lvl>
+    <w:lvl w:ilvl="4" w:tplc="40090003" w:tentative="1">
+      <w:start w:val="1"/>
+      <w:numFmt w:val="bullet"/>
+      <w:lvlText w:val="o"/>
+      <w:lvlJc w:val="left"/>
+      <w:pPr>
+        <w:ind w:left="3600" w:hanging="360"/>
+      </w:pPr>
+      <w:rPr>
+        <w:rFonts w:ascii="Courier New" w:hAnsi="Courier New" w:cs="Courier New" w:hint="default"/>
+      </w:rPr>
+    </w:lvl>
+    <w:lvl w:ilvl="5" w:tplc="40090005" w:tentative="1">
+      <w:start w:val="1"/>
+      <w:numFmt w:val="bullet"/>
+      <w:lvlText w:val=""/>
+      <w:lvlJc w:val="left"/>
+      <w:pPr>
+        <w:ind w:left="4320" w:hanging="360"/>
+      </w:pPr>
+      <w:rPr>
+        <w:rFonts w:ascii="Wingdings" w:hAnsi="Wingdings" w:hint="default"/>
+      </w:rPr>
+    </w:lvl>
+    <w:lvl w:ilvl="6" w:tplc="40090001" w:tentative="1">
+      <w:start w:val="1"/>
+      <w:numFmt w:val="bullet"/>
+      <w:lvlText w:val=""/>
+      <w:lvlJc w:val="left"/>
+      <w:pPr>
+        <w:ind w:left="5040" w:hanging="360"/>
+      </w:pPr>
+      <w:rPr>
+        <w:rFonts w:ascii="Symbol" w:hAnsi="Symbol" w:hint="default"/>
+      </w:rPr>
+    </w:lvl>
+    <w:lvl w:ilvl="7" w:tplc="40090003" w:tentative="1">
+      <w:start w:val="1"/>
+      <w:numFmt w:val="bullet"/>
+      <w:lvlText w:val="o"/>
+      <w:lvlJc w:val="left"/>
+      <w:pPr>
+        <w:ind w:left="5760" w:hanging="360"/>
+      </w:pPr>
+      <w:rPr>
+        <w:rFonts w:ascii="Courier New" w:hAnsi="Courier New" w:cs="Courier New" w:hint="default"/>
+      </w:rPr>
+    </w:lvl>
+    <w:lvl w:ilvl="8" w:tplc="40090005" w:tentative="1">
+      <w:start w:val="1"/>
+      <w:numFmt w:val="bullet"/>
+      <w:lvlText w:val=""/>
+      <w:lvlJc w:val="left"/>
+      <w:pPr>
+        <w:ind w:left="6480" w:hanging="360"/>
+      </w:pPr>
+      <w:rPr>
+        <w:rFonts w:ascii="Wingdings" w:hAnsi="Wingdings" w:hint="default"/>
+      </w:rPr>
+    </w:lvl>
+  </w:abstractNum>
+  <w:abstractNum w:abstractNumId="141" w15:restartNumberingAfterBreak="0">
     <w:nsid w:val="6A7B4324"/>
     <w:multiLevelType w:val="hybridMultilevel"/>
     <w:tmpl w:val="DAC424D2"/>
@@ -42572,7 +44370,7 @@
       </w:pPr>
     </w:lvl>
   </w:abstractNum>
-  <w:abstractNum w:abstractNumId="138" w15:restartNumberingAfterBreak="0">
+  <w:abstractNum w:abstractNumId="142" w15:restartNumberingAfterBreak="0">
     <w:nsid w:val="6B264E23"/>
     <w:multiLevelType w:val="multilevel"/>
     <w:tmpl w:val="C8945212"/>
@@ -42721,7 +44519,7 @@
       </w:rPr>
     </w:lvl>
   </w:abstractNum>
-  <w:abstractNum w:abstractNumId="139" w15:restartNumberingAfterBreak="0">
+  <w:abstractNum w:abstractNumId="143" w15:restartNumberingAfterBreak="0">
     <w:nsid w:val="6B8E043B"/>
     <w:multiLevelType w:val="hybridMultilevel"/>
     <w:tmpl w:val="0E7E5D84"/>
@@ -42834,7 +44632,7 @@
       </w:rPr>
     </w:lvl>
   </w:abstractNum>
-  <w:abstractNum w:abstractNumId="140" w15:restartNumberingAfterBreak="0">
+  <w:abstractNum w:abstractNumId="144" w15:restartNumberingAfterBreak="0">
     <w:nsid w:val="6CA00819"/>
     <w:multiLevelType w:val="multilevel"/>
     <w:tmpl w:val="9B4A16CE"/>
@@ -42983,7 +44781,7 @@
       </w:rPr>
     </w:lvl>
   </w:abstractNum>
-  <w:abstractNum w:abstractNumId="141" w15:restartNumberingAfterBreak="0">
+  <w:abstractNum w:abstractNumId="145" w15:restartNumberingAfterBreak="0">
     <w:nsid w:val="6DCA3BB0"/>
     <w:multiLevelType w:val="hybridMultilevel"/>
     <w:tmpl w:val="34F866B6"/>
@@ -43096,7 +44894,7 @@
       </w:rPr>
     </w:lvl>
   </w:abstractNum>
-  <w:abstractNum w:abstractNumId="142" w15:restartNumberingAfterBreak="0">
+  <w:abstractNum w:abstractNumId="146" w15:restartNumberingAfterBreak="0">
     <w:nsid w:val="6E7307C2"/>
     <w:multiLevelType w:val="multilevel"/>
     <w:tmpl w:val="78EC9AB8"/>
@@ -43245,7 +45043,96 @@
       </w:rPr>
     </w:lvl>
   </w:abstractNum>
-  <w:abstractNum w:abstractNumId="143" w15:restartNumberingAfterBreak="0">
+  <w:abstractNum w:abstractNumId="147" w15:restartNumberingAfterBreak="0">
+    <w:nsid w:val="6F3E79A9"/>
+    <w:multiLevelType w:val="hybridMultilevel"/>
+    <w:tmpl w:val="36E08464"/>
+    <w:lvl w:ilvl="0" w:tplc="FFFFFFFF">
+      <w:start w:val="1"/>
+      <w:numFmt w:val="decimal"/>
+      <w:lvlText w:val="%1."/>
+      <w:lvlJc w:val="left"/>
+      <w:pPr>
+        <w:ind w:left="720" w:hanging="360"/>
+      </w:pPr>
+      <w:rPr>
+        <w:rFonts w:hAnsi="Symbol" w:hint="default"/>
+      </w:rPr>
+    </w:lvl>
+    <w:lvl w:ilvl="1" w:tplc="FFFFFFFF" w:tentative="1">
+      <w:start w:val="1"/>
+      <w:numFmt w:val="lowerLetter"/>
+      <w:lvlText w:val="%2."/>
+      <w:lvlJc w:val="left"/>
+      <w:pPr>
+        <w:ind w:left="1440" w:hanging="360"/>
+      </w:pPr>
+    </w:lvl>
+    <w:lvl w:ilvl="2" w:tplc="FFFFFFFF" w:tentative="1">
+      <w:start w:val="1"/>
+      <w:numFmt w:val="lowerRoman"/>
+      <w:lvlText w:val="%3."/>
+      <w:lvlJc w:val="right"/>
+      <w:pPr>
+        <w:ind w:left="2160" w:hanging="180"/>
+      </w:pPr>
+    </w:lvl>
+    <w:lvl w:ilvl="3" w:tplc="FFFFFFFF" w:tentative="1">
+      <w:start w:val="1"/>
+      <w:numFmt w:val="decimal"/>
+      <w:lvlText w:val="%4."/>
+      <w:lvlJc w:val="left"/>
+      <w:pPr>
+        <w:ind w:left="2880" w:hanging="360"/>
+      </w:pPr>
+    </w:lvl>
+    <w:lvl w:ilvl="4" w:tplc="FFFFFFFF" w:tentative="1">
+      <w:start w:val="1"/>
+      <w:numFmt w:val="lowerLetter"/>
+      <w:lvlText w:val="%5."/>
+      <w:lvlJc w:val="left"/>
+      <w:pPr>
+        <w:ind w:left="3600" w:hanging="360"/>
+      </w:pPr>
+    </w:lvl>
+    <w:lvl w:ilvl="5" w:tplc="FFFFFFFF" w:tentative="1">
+      <w:start w:val="1"/>
+      <w:numFmt w:val="lowerRoman"/>
+      <w:lvlText w:val="%6."/>
+      <w:lvlJc w:val="right"/>
+      <w:pPr>
+        <w:ind w:left="4320" w:hanging="180"/>
+      </w:pPr>
+    </w:lvl>
+    <w:lvl w:ilvl="6" w:tplc="FFFFFFFF" w:tentative="1">
+      <w:start w:val="1"/>
+      <w:numFmt w:val="decimal"/>
+      <w:lvlText w:val="%7."/>
+      <w:lvlJc w:val="left"/>
+      <w:pPr>
+        <w:ind w:left="5040" w:hanging="360"/>
+      </w:pPr>
+    </w:lvl>
+    <w:lvl w:ilvl="7" w:tplc="FFFFFFFF" w:tentative="1">
+      <w:start w:val="1"/>
+      <w:numFmt w:val="lowerLetter"/>
+      <w:lvlText w:val="%8."/>
+      <w:lvlJc w:val="left"/>
+      <w:pPr>
+        <w:ind w:left="5760" w:hanging="360"/>
+      </w:pPr>
+    </w:lvl>
+    <w:lvl w:ilvl="8" w:tplc="FFFFFFFF" w:tentative="1">
+      <w:start w:val="1"/>
+      <w:numFmt w:val="lowerRoman"/>
+      <w:lvlText w:val="%9."/>
+      <w:lvlJc w:val="right"/>
+      <w:pPr>
+        <w:ind w:left="6480" w:hanging="180"/>
+      </w:pPr>
+    </w:lvl>
+  </w:abstractNum>
+  <w:abstractNum w:abstractNumId="148" w15:restartNumberingAfterBreak="0">
     <w:nsid w:val="706061B7"/>
     <w:multiLevelType w:val="multilevel"/>
     <w:tmpl w:val="E356ED40"/>
@@ -43358,7 +45245,7 @@
       </w:pPr>
     </w:lvl>
   </w:abstractNum>
-  <w:abstractNum w:abstractNumId="144" w15:restartNumberingAfterBreak="0">
+  <w:abstractNum w:abstractNumId="149" w15:restartNumberingAfterBreak="0">
     <w:nsid w:val="712146DE"/>
     <w:multiLevelType w:val="hybridMultilevel"/>
     <w:tmpl w:val="21AC4B18"/>
@@ -43471,7 +45358,7 @@
       </w:rPr>
     </w:lvl>
   </w:abstractNum>
-  <w:abstractNum w:abstractNumId="145" w15:restartNumberingAfterBreak="0">
+  <w:abstractNum w:abstractNumId="150" w15:restartNumberingAfterBreak="0">
     <w:nsid w:val="7287038E"/>
     <w:multiLevelType w:val="hybridMultilevel"/>
     <w:tmpl w:val="3E1C2716"/>
@@ -43584,7 +45471,7 @@
       </w:rPr>
     </w:lvl>
   </w:abstractNum>
-  <w:abstractNum w:abstractNumId="146" w15:restartNumberingAfterBreak="0">
+  <w:abstractNum w:abstractNumId="151" w15:restartNumberingAfterBreak="0">
     <w:nsid w:val="74512AAB"/>
     <w:multiLevelType w:val="multilevel"/>
     <w:tmpl w:val="6082D9DA"/>
@@ -43733,7 +45620,7 @@
       </w:rPr>
     </w:lvl>
   </w:abstractNum>
-  <w:abstractNum w:abstractNumId="147" w15:restartNumberingAfterBreak="0">
+  <w:abstractNum w:abstractNumId="152" w15:restartNumberingAfterBreak="0">
     <w:nsid w:val="756F6A21"/>
     <w:multiLevelType w:val="hybridMultilevel"/>
     <w:tmpl w:val="9BB29E38"/>
@@ -43846,7 +45733,7 @@
       </w:rPr>
     </w:lvl>
   </w:abstractNum>
-  <w:abstractNum w:abstractNumId="148" w15:restartNumberingAfterBreak="0">
+  <w:abstractNum w:abstractNumId="153" w15:restartNumberingAfterBreak="0">
     <w:nsid w:val="757C6CED"/>
     <w:multiLevelType w:val="multilevel"/>
     <w:tmpl w:val="02B06716"/>
@@ -43995,7 +45882,7 @@
       </w:rPr>
     </w:lvl>
   </w:abstractNum>
-  <w:abstractNum w:abstractNumId="149" w15:restartNumberingAfterBreak="0">
+  <w:abstractNum w:abstractNumId="154" w15:restartNumberingAfterBreak="0">
     <w:nsid w:val="77705BAB"/>
     <w:multiLevelType w:val="multilevel"/>
     <w:tmpl w:val="E88E43CA"/>
@@ -44144,7 +46031,7 @@
       </w:rPr>
     </w:lvl>
   </w:abstractNum>
-  <w:abstractNum w:abstractNumId="150" w15:restartNumberingAfterBreak="0">
+  <w:abstractNum w:abstractNumId="155" w15:restartNumberingAfterBreak="0">
     <w:nsid w:val="7A777AE3"/>
     <w:multiLevelType w:val="hybridMultilevel"/>
     <w:tmpl w:val="76DC5042"/>
@@ -44257,7 +46144,7 @@
       </w:rPr>
     </w:lvl>
   </w:abstractNum>
-  <w:abstractNum w:abstractNumId="151" w15:restartNumberingAfterBreak="0">
+  <w:abstractNum w:abstractNumId="156" w15:restartNumberingAfterBreak="0">
     <w:nsid w:val="7B472089"/>
     <w:multiLevelType w:val="multilevel"/>
     <w:tmpl w:val="C4C8B29E"/>
@@ -44406,7 +46293,7 @@
       </w:rPr>
     </w:lvl>
   </w:abstractNum>
-  <w:abstractNum w:abstractNumId="152" w15:restartNumberingAfterBreak="0">
+  <w:abstractNum w:abstractNumId="157" w15:restartNumberingAfterBreak="0">
     <w:nsid w:val="7C064378"/>
     <w:multiLevelType w:val="multilevel"/>
     <w:tmpl w:val="352C6704"/>
@@ -44555,7 +46442,7 @@
       </w:rPr>
     </w:lvl>
   </w:abstractNum>
-  <w:abstractNum w:abstractNumId="153" w15:restartNumberingAfterBreak="0">
+  <w:abstractNum w:abstractNumId="158" w15:restartNumberingAfterBreak="0">
     <w:nsid w:val="7C692EC7"/>
     <w:multiLevelType w:val="multilevel"/>
     <w:tmpl w:val="A9D61DEC"/>
@@ -44704,7 +46591,7 @@
       </w:rPr>
     </w:lvl>
   </w:abstractNum>
-  <w:abstractNum w:abstractNumId="154" w15:restartNumberingAfterBreak="0">
+  <w:abstractNum w:abstractNumId="159" w15:restartNumberingAfterBreak="0">
     <w:nsid w:val="7E600BB5"/>
     <w:multiLevelType w:val="hybridMultilevel"/>
     <w:tmpl w:val="687E0092"/>
@@ -44818,280 +46705,280 @@
     </w:lvl>
   </w:abstractNum>
   <w:num w:numId="1" w16cid:durableId="251089015">
-    <w:abstractNumId w:val="113"/>
+    <w:abstractNumId w:val="115"/>
   </w:num>
   <w:num w:numId="2" w16cid:durableId="395664531">
-    <w:abstractNumId w:val="58"/>
+    <w:abstractNumId w:val="59"/>
   </w:num>
   <w:num w:numId="3" w16cid:durableId="2143770538">
-    <w:abstractNumId w:val="141"/>
+    <w:abstractNumId w:val="145"/>
   </w:num>
   <w:num w:numId="4" w16cid:durableId="1126463386">
-    <w:abstractNumId w:val="53"/>
+    <w:abstractNumId w:val="54"/>
   </w:num>
   <w:num w:numId="5" w16cid:durableId="1866557787">
     <w:abstractNumId w:val="17"/>
   </w:num>
   <w:num w:numId="6" w16cid:durableId="1294172019">
-    <w:abstractNumId w:val="41"/>
+    <w:abstractNumId w:val="42"/>
   </w:num>
   <w:num w:numId="7" w16cid:durableId="508371746">
     <w:abstractNumId w:val="4"/>
   </w:num>
   <w:num w:numId="8" w16cid:durableId="1100561684">
-    <w:abstractNumId w:val="119"/>
+    <w:abstractNumId w:val="122"/>
   </w:num>
   <w:num w:numId="9" w16cid:durableId="859467080">
-    <w:abstractNumId w:val="57"/>
+    <w:abstractNumId w:val="58"/>
   </w:num>
   <w:num w:numId="10" w16cid:durableId="161940087">
-    <w:abstractNumId w:val="99"/>
+    <w:abstractNumId w:val="100"/>
   </w:num>
   <w:num w:numId="11" w16cid:durableId="1348943704">
-    <w:abstractNumId w:val="86"/>
+    <w:abstractNumId w:val="87"/>
   </w:num>
   <w:num w:numId="12" w16cid:durableId="487206870">
-    <w:abstractNumId w:val="145"/>
+    <w:abstractNumId w:val="150"/>
   </w:num>
   <w:num w:numId="13" w16cid:durableId="1377005374">
-    <w:abstractNumId w:val="147"/>
+    <w:abstractNumId w:val="152"/>
   </w:num>
   <w:num w:numId="14" w16cid:durableId="1127242684">
     <w:abstractNumId w:val="12"/>
   </w:num>
   <w:num w:numId="15" w16cid:durableId="1397702451">
-    <w:abstractNumId w:val="100"/>
+    <w:abstractNumId w:val="101"/>
   </w:num>
   <w:num w:numId="16" w16cid:durableId="828520718">
-    <w:abstractNumId w:val="44"/>
+    <w:abstractNumId w:val="45"/>
   </w:num>
   <w:num w:numId="17" w16cid:durableId="657463292">
     <w:abstractNumId w:val="24"/>
   </w:num>
   <w:num w:numId="18" w16cid:durableId="1285691336">
-    <w:abstractNumId w:val="106"/>
+    <w:abstractNumId w:val="107"/>
   </w:num>
   <w:num w:numId="19" w16cid:durableId="465047919">
     <w:abstractNumId w:val="3"/>
   </w:num>
   <w:num w:numId="20" w16cid:durableId="276643915">
-    <w:abstractNumId w:val="146"/>
+    <w:abstractNumId w:val="151"/>
   </w:num>
   <w:num w:numId="21" w16cid:durableId="1637877278">
-    <w:abstractNumId w:val="82"/>
+    <w:abstractNumId w:val="83"/>
   </w:num>
   <w:num w:numId="22" w16cid:durableId="724373604">
-    <w:abstractNumId w:val="111"/>
+    <w:abstractNumId w:val="112"/>
   </w:num>
   <w:num w:numId="23" w16cid:durableId="1227685903">
     <w:abstractNumId w:val="9"/>
   </w:num>
   <w:num w:numId="24" w16cid:durableId="312560719">
-    <w:abstractNumId w:val="87"/>
+    <w:abstractNumId w:val="88"/>
   </w:num>
   <w:num w:numId="25" w16cid:durableId="1523544446">
-    <w:abstractNumId w:val="73"/>
+    <w:abstractNumId w:val="74"/>
   </w:num>
   <w:num w:numId="26" w16cid:durableId="844708958">
-    <w:abstractNumId w:val="143"/>
+    <w:abstractNumId w:val="148"/>
   </w:num>
   <w:num w:numId="27" w16cid:durableId="1413700297">
-    <w:abstractNumId w:val="32"/>
+    <w:abstractNumId w:val="33"/>
   </w:num>
   <w:num w:numId="28" w16cid:durableId="87391713">
-    <w:abstractNumId w:val="52"/>
+    <w:abstractNumId w:val="53"/>
   </w:num>
   <w:num w:numId="29" w16cid:durableId="186992229">
-    <w:abstractNumId w:val="102"/>
+    <w:abstractNumId w:val="103"/>
   </w:num>
   <w:num w:numId="30" w16cid:durableId="1062756891">
-    <w:abstractNumId w:val="126"/>
+    <w:abstractNumId w:val="129"/>
   </w:num>
   <w:num w:numId="31" w16cid:durableId="2104721213">
-    <w:abstractNumId w:val="45"/>
+    <w:abstractNumId w:val="46"/>
   </w:num>
   <w:num w:numId="32" w16cid:durableId="1010988176">
-    <w:abstractNumId w:val="29"/>
+    <w:abstractNumId w:val="30"/>
   </w:num>
   <w:num w:numId="33" w16cid:durableId="1858618338">
-    <w:abstractNumId w:val="77"/>
+    <w:abstractNumId w:val="78"/>
   </w:num>
   <w:num w:numId="34" w16cid:durableId="894782773">
-    <w:abstractNumId w:val="129"/>
+    <w:abstractNumId w:val="132"/>
   </w:num>
   <w:num w:numId="35" w16cid:durableId="1028138945">
-    <w:abstractNumId w:val="88"/>
+    <w:abstractNumId w:val="89"/>
   </w:num>
   <w:num w:numId="36" w16cid:durableId="1802570176">
-    <w:abstractNumId w:val="92"/>
+    <w:abstractNumId w:val="93"/>
   </w:num>
   <w:num w:numId="37" w16cid:durableId="1168716518">
-    <w:abstractNumId w:val="80"/>
+    <w:abstractNumId w:val="81"/>
   </w:num>
   <w:num w:numId="38" w16cid:durableId="1029840699">
-    <w:abstractNumId w:val="104"/>
+    <w:abstractNumId w:val="105"/>
   </w:num>
   <w:num w:numId="39" w16cid:durableId="917252794">
-    <w:abstractNumId w:val="107"/>
+    <w:abstractNumId w:val="108"/>
   </w:num>
   <w:num w:numId="40" w16cid:durableId="478963117">
-    <w:abstractNumId w:val="48"/>
+    <w:abstractNumId w:val="49"/>
   </w:num>
   <w:num w:numId="41" w16cid:durableId="385108753">
     <w:abstractNumId w:val="1"/>
   </w:num>
   <w:num w:numId="42" w16cid:durableId="1863132337">
+    <w:abstractNumId w:val="139"/>
+  </w:num>
+  <w:num w:numId="43" w16cid:durableId="612709721">
+    <w:abstractNumId w:val="133"/>
+  </w:num>
+  <w:num w:numId="44" w16cid:durableId="1768577554">
+    <w:abstractNumId w:val="116"/>
+  </w:num>
+  <w:num w:numId="45" w16cid:durableId="1932204434">
+    <w:abstractNumId w:val="80"/>
+  </w:num>
+  <w:num w:numId="46" w16cid:durableId="711419693">
+    <w:abstractNumId w:val="82"/>
+  </w:num>
+  <w:num w:numId="47" w16cid:durableId="981735448">
+    <w:abstractNumId w:val="131"/>
+  </w:num>
+  <w:num w:numId="48" w16cid:durableId="203372388">
+    <w:abstractNumId w:val="153"/>
+  </w:num>
+  <w:num w:numId="49" w16cid:durableId="1034035432">
+    <w:abstractNumId w:val="85"/>
+  </w:num>
+  <w:num w:numId="50" w16cid:durableId="450317954">
+    <w:abstractNumId w:val="47"/>
+  </w:num>
+  <w:num w:numId="51" w16cid:durableId="633104188">
+    <w:abstractNumId w:val="67"/>
+  </w:num>
+  <w:num w:numId="52" w16cid:durableId="1151405088">
     <w:abstractNumId w:val="136"/>
   </w:num>
-  <w:num w:numId="43" w16cid:durableId="612709721">
-    <w:abstractNumId w:val="130"/>
-  </w:num>
-  <w:num w:numId="44" w16cid:durableId="1768577554">
-    <w:abstractNumId w:val="114"/>
-  </w:num>
-  <w:num w:numId="45" w16cid:durableId="1932204434">
-    <w:abstractNumId w:val="79"/>
-  </w:num>
-  <w:num w:numId="46" w16cid:durableId="711419693">
-    <w:abstractNumId w:val="81"/>
-  </w:num>
-  <w:num w:numId="47" w16cid:durableId="981735448">
-    <w:abstractNumId w:val="128"/>
-  </w:num>
-  <w:num w:numId="48" w16cid:durableId="203372388">
-    <w:abstractNumId w:val="148"/>
-  </w:num>
-  <w:num w:numId="49" w16cid:durableId="1034035432">
-    <w:abstractNumId w:val="84"/>
-  </w:num>
-  <w:num w:numId="50" w16cid:durableId="450317954">
-    <w:abstractNumId w:val="46"/>
-  </w:num>
-  <w:num w:numId="51" w16cid:durableId="633104188">
-    <w:abstractNumId w:val="66"/>
-  </w:num>
-  <w:num w:numId="52" w16cid:durableId="1151405088">
-    <w:abstractNumId w:val="133"/>
-  </w:num>
   <w:num w:numId="53" w16cid:durableId="2098094204">
-    <w:abstractNumId w:val="89"/>
+    <w:abstractNumId w:val="90"/>
   </w:num>
   <w:num w:numId="54" w16cid:durableId="1447893119">
-    <w:abstractNumId w:val="134"/>
+    <w:abstractNumId w:val="137"/>
   </w:num>
   <w:num w:numId="55" w16cid:durableId="1282882822">
-    <w:abstractNumId w:val="72"/>
+    <w:abstractNumId w:val="73"/>
   </w:num>
   <w:num w:numId="56" w16cid:durableId="816383196">
     <w:abstractNumId w:val="19"/>
   </w:num>
   <w:num w:numId="57" w16cid:durableId="1072431944">
-    <w:abstractNumId w:val="43"/>
+    <w:abstractNumId w:val="44"/>
   </w:num>
   <w:num w:numId="58" w16cid:durableId="1309019652">
     <w:abstractNumId w:val="14"/>
   </w:num>
   <w:num w:numId="59" w16cid:durableId="412513516">
-    <w:abstractNumId w:val="142"/>
+    <w:abstractNumId w:val="146"/>
   </w:num>
   <w:num w:numId="60" w16cid:durableId="651637518">
-    <w:abstractNumId w:val="71"/>
+    <w:abstractNumId w:val="72"/>
   </w:num>
   <w:num w:numId="61" w16cid:durableId="209340611">
-    <w:abstractNumId w:val="49"/>
+    <w:abstractNumId w:val="50"/>
   </w:num>
   <w:num w:numId="62" w16cid:durableId="1961647682">
-    <w:abstractNumId w:val="91"/>
+    <w:abstractNumId w:val="92"/>
   </w:num>
   <w:num w:numId="63" w16cid:durableId="1901624600">
-    <w:abstractNumId w:val="116"/>
+    <w:abstractNumId w:val="119"/>
   </w:num>
   <w:num w:numId="64" w16cid:durableId="1630281430">
-    <w:abstractNumId w:val="74"/>
+    <w:abstractNumId w:val="75"/>
   </w:num>
   <w:num w:numId="65" w16cid:durableId="799303747">
-    <w:abstractNumId w:val="40"/>
+    <w:abstractNumId w:val="41"/>
   </w:num>
   <w:num w:numId="66" w16cid:durableId="2088305053">
     <w:abstractNumId w:val="20"/>
   </w:num>
   <w:num w:numId="67" w16cid:durableId="1597597424">
-    <w:abstractNumId w:val="108"/>
+    <w:abstractNumId w:val="109"/>
   </w:num>
   <w:num w:numId="68" w16cid:durableId="1090543166">
-    <w:abstractNumId w:val="65"/>
+    <w:abstractNumId w:val="66"/>
   </w:num>
   <w:num w:numId="69" w16cid:durableId="101725854">
     <w:abstractNumId w:val="18"/>
   </w:num>
   <w:num w:numId="70" w16cid:durableId="1244532832">
-    <w:abstractNumId w:val="122"/>
+    <w:abstractNumId w:val="125"/>
   </w:num>
   <w:num w:numId="71" w16cid:durableId="1170562330">
     <w:abstractNumId w:val="10"/>
   </w:num>
   <w:num w:numId="72" w16cid:durableId="929578359">
-    <w:abstractNumId w:val="135"/>
+    <w:abstractNumId w:val="138"/>
   </w:num>
   <w:num w:numId="73" w16cid:durableId="2066484420">
-    <w:abstractNumId w:val="90"/>
+    <w:abstractNumId w:val="91"/>
   </w:num>
   <w:num w:numId="74" w16cid:durableId="215288339">
-    <w:abstractNumId w:val="120"/>
+    <w:abstractNumId w:val="123"/>
   </w:num>
   <w:num w:numId="75" w16cid:durableId="556860225">
-    <w:abstractNumId w:val="56"/>
+    <w:abstractNumId w:val="57"/>
   </w:num>
   <w:num w:numId="76" w16cid:durableId="51274774">
-    <w:abstractNumId w:val="151"/>
+    <w:abstractNumId w:val="156"/>
   </w:num>
   <w:num w:numId="77" w16cid:durableId="115410224">
-    <w:abstractNumId w:val="149"/>
+    <w:abstractNumId w:val="154"/>
   </w:num>
   <w:num w:numId="78" w16cid:durableId="408817858">
     <w:abstractNumId w:val="21"/>
   </w:num>
   <w:num w:numId="79" w16cid:durableId="701899984">
-    <w:abstractNumId w:val="50"/>
+    <w:abstractNumId w:val="51"/>
   </w:num>
   <w:num w:numId="80" w16cid:durableId="51540318">
-    <w:abstractNumId w:val="124"/>
+    <w:abstractNumId w:val="127"/>
   </w:num>
   <w:num w:numId="81" w16cid:durableId="2089963264">
-    <w:abstractNumId w:val="61"/>
+    <w:abstractNumId w:val="62"/>
   </w:num>
   <w:num w:numId="82" w16cid:durableId="584731731">
-    <w:abstractNumId w:val="110"/>
+    <w:abstractNumId w:val="111"/>
   </w:num>
   <w:num w:numId="83" w16cid:durableId="1460150181">
-    <w:abstractNumId w:val="37"/>
+    <w:abstractNumId w:val="38"/>
   </w:num>
   <w:num w:numId="84" w16cid:durableId="1944191187">
-    <w:abstractNumId w:val="95"/>
+    <w:abstractNumId w:val="96"/>
   </w:num>
   <w:num w:numId="85" w16cid:durableId="1798714165">
-    <w:abstractNumId w:val="76"/>
+    <w:abstractNumId w:val="77"/>
   </w:num>
   <w:num w:numId="86" w16cid:durableId="1002778238">
     <w:abstractNumId w:val="16"/>
   </w:num>
   <w:num w:numId="87" w16cid:durableId="1832986145">
-    <w:abstractNumId w:val="94"/>
+    <w:abstractNumId w:val="95"/>
   </w:num>
   <w:num w:numId="88" w16cid:durableId="181239224">
-    <w:abstractNumId w:val="125"/>
+    <w:abstractNumId w:val="128"/>
   </w:num>
   <w:num w:numId="89" w16cid:durableId="1944026406">
-    <w:abstractNumId w:val="97"/>
+    <w:abstractNumId w:val="98"/>
   </w:num>
   <w:num w:numId="90" w16cid:durableId="1341354357">
-    <w:abstractNumId w:val="64"/>
+    <w:abstractNumId w:val="65"/>
   </w:num>
   <w:num w:numId="91" w16cid:durableId="866138413">
-    <w:abstractNumId w:val="85"/>
+    <w:abstractNumId w:val="86"/>
   </w:num>
   <w:num w:numId="92" w16cid:durableId="1054744059">
-    <w:abstractNumId w:val="109"/>
+    <w:abstractNumId w:val="110"/>
   </w:num>
   <w:num w:numId="93" w16cid:durableId="690380660">
     <w:abstractNumId w:val="8"/>
@@ -45100,70 +46987,70 @@
     <w:abstractNumId w:val="5"/>
   </w:num>
   <w:num w:numId="95" w16cid:durableId="1605185178">
-    <w:abstractNumId w:val="101"/>
+    <w:abstractNumId w:val="102"/>
   </w:num>
   <w:num w:numId="96" w16cid:durableId="501705180">
-    <w:abstractNumId w:val="123"/>
+    <w:abstractNumId w:val="126"/>
   </w:num>
   <w:num w:numId="97" w16cid:durableId="367294149">
-    <w:abstractNumId w:val="96"/>
+    <w:abstractNumId w:val="97"/>
   </w:num>
   <w:num w:numId="98" w16cid:durableId="1676495958">
-    <w:abstractNumId w:val="70"/>
+    <w:abstractNumId w:val="71"/>
   </w:num>
   <w:num w:numId="99" w16cid:durableId="1132749280">
     <w:abstractNumId w:val="13"/>
   </w:num>
   <w:num w:numId="100" w16cid:durableId="934556977">
-    <w:abstractNumId w:val="105"/>
+    <w:abstractNumId w:val="106"/>
   </w:num>
   <w:num w:numId="101" w16cid:durableId="962808085">
-    <w:abstractNumId w:val="93"/>
+    <w:abstractNumId w:val="94"/>
   </w:num>
   <w:num w:numId="102" w16cid:durableId="1171679673">
-    <w:abstractNumId w:val="83"/>
+    <w:abstractNumId w:val="84"/>
   </w:num>
   <w:num w:numId="103" w16cid:durableId="1201555950">
-    <w:abstractNumId w:val="144"/>
+    <w:abstractNumId w:val="149"/>
   </w:num>
   <w:num w:numId="104" w16cid:durableId="850755459">
-    <w:abstractNumId w:val="152"/>
+    <w:abstractNumId w:val="157"/>
   </w:num>
   <w:num w:numId="105" w16cid:durableId="1675111147">
-    <w:abstractNumId w:val="51"/>
+    <w:abstractNumId w:val="52"/>
   </w:num>
   <w:num w:numId="106" w16cid:durableId="824974671">
-    <w:abstractNumId w:val="30"/>
+    <w:abstractNumId w:val="31"/>
   </w:num>
   <w:num w:numId="107" w16cid:durableId="233323349">
-    <w:abstractNumId w:val="127"/>
+    <w:abstractNumId w:val="130"/>
   </w:num>
   <w:num w:numId="108" w16cid:durableId="2013680938">
-    <w:abstractNumId w:val="138"/>
+    <w:abstractNumId w:val="142"/>
   </w:num>
   <w:num w:numId="109" w16cid:durableId="1638097964">
-    <w:abstractNumId w:val="154"/>
+    <w:abstractNumId w:val="159"/>
   </w:num>
   <w:num w:numId="110" w16cid:durableId="1125153518">
-    <w:abstractNumId w:val="103"/>
+    <w:abstractNumId w:val="104"/>
   </w:num>
   <w:num w:numId="111" w16cid:durableId="2129156707">
-    <w:abstractNumId w:val="112"/>
+    <w:abstractNumId w:val="113"/>
   </w:num>
   <w:num w:numId="112" w16cid:durableId="178618309">
-    <w:abstractNumId w:val="132"/>
+    <w:abstractNumId w:val="135"/>
   </w:num>
   <w:num w:numId="113" w16cid:durableId="2146775373">
     <w:abstractNumId w:val="11"/>
   </w:num>
   <w:num w:numId="114" w16cid:durableId="217015011">
-    <w:abstractNumId w:val="59"/>
+    <w:abstractNumId w:val="60"/>
   </w:num>
   <w:num w:numId="115" w16cid:durableId="861285489">
-    <w:abstractNumId w:val="153"/>
+    <w:abstractNumId w:val="158"/>
   </w:num>
   <w:num w:numId="116" w16cid:durableId="257062880">
-    <w:abstractNumId w:val="27"/>
+    <w:abstractNumId w:val="28"/>
   </w:num>
   <w:num w:numId="117" w16cid:durableId="2118477507">
     <w:abstractNumId w:val="2"/>
@@ -45172,10 +47059,10 @@
     <w:abstractNumId w:val="23"/>
   </w:num>
   <w:num w:numId="119" w16cid:durableId="2131775193">
-    <w:abstractNumId w:val="34"/>
+    <w:abstractNumId w:val="35"/>
   </w:num>
   <w:num w:numId="120" w16cid:durableId="1588080830">
-    <w:abstractNumId w:val="68"/>
+    <w:abstractNumId w:val="69"/>
   </w:num>
   <w:num w:numId="121" w16cid:durableId="643316082">
     <w:abstractNumId w:val="7"/>
@@ -45184,103 +47071,118 @@
     <w:abstractNumId w:val="22"/>
   </w:num>
   <w:num w:numId="123" w16cid:durableId="1401363316">
-    <w:abstractNumId w:val="117"/>
+    <w:abstractNumId w:val="120"/>
   </w:num>
   <w:num w:numId="124" w16cid:durableId="346059242">
-    <w:abstractNumId w:val="67"/>
+    <w:abstractNumId w:val="68"/>
   </w:num>
   <w:num w:numId="125" w16cid:durableId="1281037033">
-    <w:abstractNumId w:val="47"/>
+    <w:abstractNumId w:val="48"/>
   </w:num>
   <w:num w:numId="126" w16cid:durableId="91555150">
-    <w:abstractNumId w:val="78"/>
+    <w:abstractNumId w:val="79"/>
   </w:num>
   <w:num w:numId="127" w16cid:durableId="829252211">
-    <w:abstractNumId w:val="31"/>
+    <w:abstractNumId w:val="32"/>
   </w:num>
   <w:num w:numId="128" w16cid:durableId="531965009">
-    <w:abstractNumId w:val="150"/>
+    <w:abstractNumId w:val="155"/>
   </w:num>
   <w:num w:numId="129" w16cid:durableId="508526056">
-    <w:abstractNumId w:val="69"/>
+    <w:abstractNumId w:val="70"/>
   </w:num>
   <w:num w:numId="130" w16cid:durableId="1606426726">
-    <w:abstractNumId w:val="35"/>
+    <w:abstractNumId w:val="36"/>
   </w:num>
   <w:num w:numId="131" w16cid:durableId="2029016758">
-    <w:abstractNumId w:val="38"/>
+    <w:abstractNumId w:val="39"/>
   </w:num>
   <w:num w:numId="132" w16cid:durableId="210727033">
-    <w:abstractNumId w:val="39"/>
+    <w:abstractNumId w:val="40"/>
   </w:num>
   <w:num w:numId="133" w16cid:durableId="375391738">
-    <w:abstractNumId w:val="139"/>
+    <w:abstractNumId w:val="143"/>
   </w:num>
   <w:num w:numId="134" w16cid:durableId="697463340">
-    <w:abstractNumId w:val="75"/>
+    <w:abstractNumId w:val="76"/>
   </w:num>
   <w:num w:numId="135" w16cid:durableId="1271350424">
-    <w:abstractNumId w:val="62"/>
+    <w:abstractNumId w:val="63"/>
   </w:num>
   <w:num w:numId="136" w16cid:durableId="1844592243">
-    <w:abstractNumId w:val="115"/>
+    <w:abstractNumId w:val="118"/>
   </w:num>
   <w:num w:numId="137" w16cid:durableId="1056855179">
-    <w:abstractNumId w:val="54"/>
+    <w:abstractNumId w:val="55"/>
   </w:num>
   <w:num w:numId="138" w16cid:durableId="1725567285">
-    <w:abstractNumId w:val="118"/>
+    <w:abstractNumId w:val="121"/>
   </w:num>
   <w:num w:numId="139" w16cid:durableId="1246845554">
     <w:abstractNumId w:val="15"/>
   </w:num>
   <w:num w:numId="140" w16cid:durableId="2016377103">
-    <w:abstractNumId w:val="26"/>
+    <w:abstractNumId w:val="27"/>
   </w:num>
   <w:num w:numId="141" w16cid:durableId="1969310717">
-    <w:abstractNumId w:val="137"/>
+    <w:abstractNumId w:val="141"/>
   </w:num>
   <w:num w:numId="142" w16cid:durableId="615529836">
     <w:abstractNumId w:val="0"/>
   </w:num>
   <w:num w:numId="143" w16cid:durableId="826825446">
-    <w:abstractNumId w:val="131"/>
+    <w:abstractNumId w:val="134"/>
   </w:num>
   <w:num w:numId="144" w16cid:durableId="390732881">
     <w:abstractNumId w:val="6"/>
   </w:num>
   <w:num w:numId="145" w16cid:durableId="80764417">
-    <w:abstractNumId w:val="33"/>
+    <w:abstractNumId w:val="34"/>
   </w:num>
   <w:num w:numId="146" w16cid:durableId="913852006">
-    <w:abstractNumId w:val="42"/>
+    <w:abstractNumId w:val="43"/>
   </w:num>
   <w:num w:numId="147" w16cid:durableId="2123761675">
-    <w:abstractNumId w:val="63"/>
+    <w:abstractNumId w:val="64"/>
   </w:num>
   <w:num w:numId="148" w16cid:durableId="36129270">
-    <w:abstractNumId w:val="55"/>
+    <w:abstractNumId w:val="56"/>
   </w:num>
   <w:num w:numId="149" w16cid:durableId="93064521">
-    <w:abstractNumId w:val="121"/>
+    <w:abstractNumId w:val="124"/>
   </w:num>
   <w:num w:numId="150" w16cid:durableId="700518190">
-    <w:abstractNumId w:val="140"/>
+    <w:abstractNumId w:val="144"/>
   </w:num>
   <w:num w:numId="151" w16cid:durableId="1803303687">
     <w:abstractNumId w:val="25"/>
   </w:num>
   <w:num w:numId="152" w16cid:durableId="440148771">
-    <w:abstractNumId w:val="98"/>
+    <w:abstractNumId w:val="99"/>
   </w:num>
   <w:num w:numId="153" w16cid:durableId="1109854629">
-    <w:abstractNumId w:val="60"/>
+    <w:abstractNumId w:val="61"/>
   </w:num>
   <w:num w:numId="154" w16cid:durableId="61800795">
-    <w:abstractNumId w:val="28"/>
+    <w:abstractNumId w:val="29"/>
   </w:num>
   <w:num w:numId="155" w16cid:durableId="2018999574">
-    <w:abstractNumId w:val="36"/>
+    <w:abstractNumId w:val="37"/>
+  </w:num>
+  <w:num w:numId="156" w16cid:durableId="371881229">
+    <w:abstractNumId w:val="114"/>
+  </w:num>
+  <w:num w:numId="157" w16cid:durableId="730154173">
+    <w:abstractNumId w:val="117"/>
+  </w:num>
+  <w:num w:numId="158" w16cid:durableId="256982082">
+    <w:abstractNumId w:val="26"/>
+  </w:num>
+  <w:num w:numId="159" w16cid:durableId="1428892493">
+    <w:abstractNumId w:val="140"/>
+  </w:num>
+  <w:num w:numId="160" w16cid:durableId="403575051">
+    <w:abstractNumId w:val="147"/>
   </w:num>
   <w:numIdMacAtCleanup w:val="15"/>
 </w:numbering>
@@ -45684,7 +47586,7 @@
   <w:style w:type="paragraph" w:default="1" w:styleId="Normal">
     <w:name w:val="Normal"/>
     <w:qFormat/>
-    <w:rsid w:val="00C83B12"/>
+    <w:rsid w:val="00897AF1"/>
     <w:pPr>
       <w:spacing w:after="0" w:line="360" w:lineRule="auto"/>
       <w:jc w:val="both"/>

</xml_diff>